<commit_message>
Update BIBLIOTHEQUE 0 Méthode Merise Complète.docx
</commit_message>
<xml_diff>
--- a/103_BaseDeDonnees/Exercices/201_Bibliotheque/BIBLIOTHEQUE 0 Méthode Merise Complète.docx
+++ b/103_BaseDeDonnees/Exercices/201_Bibliotheque/BIBLIOTHEQUE 0 Méthode Merise Complète.docx
@@ -1,6 +1,6 @@
 
 <file path=word/document.xml><?xml version="1.0" encoding="utf-8"?>
-<w:document xmlns:wpc="http://schemas.microsoft.com/office/word/2010/wordprocessingCanvas" xmlns:cx="http://schemas.microsoft.com/office/drawing/2014/chartex" xmlns:cx1="http://schemas.microsoft.com/office/drawing/2015/9/8/chartex" xmlns:cx2="http://schemas.microsoft.com/office/drawing/2015/10/21/chartex" xmlns:cx3="http://schemas.microsoft.com/office/drawing/2016/5/9/chartex" xmlns:cx4="http://schemas.microsoft.com/office/drawing/2016/5/10/chartex" xmlns:cx5="http://schemas.microsoft.com/office/drawing/2016/5/11/chartex" xmlns:cx6="http://schemas.microsoft.com/office/drawing/2016/5/12/chartex" xmlns:cx7="http://schemas.microsoft.com/office/drawing/2016/5/13/chartex" xmlns:cx8="http://schemas.microsoft.com/office/drawing/2016/5/14/chartex" xmlns:mc="http://schemas.openxmlformats.org/markup-compatibility/2006" xmlns:aink="http://schemas.microsoft.com/office/drawing/2016/ink" xmlns:am3d="http://schemas.microsoft.com/office/drawing/2017/model3d" xmlns:o="urn:schemas-microsoft-com:office:office" xmlns:r="http://schemas.openxmlformats.org/officeDocument/2006/relationships" xmlns:m="http://schemas.openxmlformats.org/officeDocument/2006/math" xmlns:v="urn:schemas-microsoft-com:vml" xmlns:wp14="http://schemas.microsoft.com/office/word/2010/wordprocessingDrawing" xmlns:wp="http://schemas.openxmlformats.org/drawingml/2006/wordprocessingDrawing" xmlns:w10="urn:schemas-microsoft-com:office:word" xmlns:w="http://schemas.openxmlformats.org/wordprocessingml/2006/main" xmlns:w14="http://schemas.microsoft.com/office/word/2010/wordml" xmlns:w15="http://schemas.microsoft.com/office/word/2012/wordml" xmlns:w16cex="http://schemas.microsoft.com/office/word/2018/wordml/cex" xmlns:w16cid="http://schemas.microsoft.com/office/word/2016/wordml/cid" xmlns:w16="http://schemas.microsoft.com/office/word/2018/wordml" xmlns:w16sdtdh="http://schemas.microsoft.com/office/word/2020/wordml/sdtdatahash" xmlns:w16se="http://schemas.microsoft.com/office/word/2015/wordml/symex" xmlns:wpg="http://schemas.microsoft.com/office/word/2010/wordprocessingGroup" xmlns:wpi="http://schemas.microsoft.com/office/word/2010/wordprocessingInk" xmlns:wne="http://schemas.microsoft.com/office/word/2006/wordml" xmlns:wps="http://schemas.microsoft.com/office/word/2010/wordprocessingShape" mc:Ignorable="w14 w15 w16se w16cid w16 w16cex w16sdtdh wp14">
+<w:document xmlns:wpc="http://schemas.microsoft.com/office/word/2010/wordprocessingCanvas" xmlns:cx="http://schemas.microsoft.com/office/drawing/2014/chartex" xmlns:cx1="http://schemas.microsoft.com/office/drawing/2015/9/8/chartex" xmlns:cx2="http://schemas.microsoft.com/office/drawing/2015/10/21/chartex" xmlns:cx3="http://schemas.microsoft.com/office/drawing/2016/5/9/chartex" xmlns:cx4="http://schemas.microsoft.com/office/drawing/2016/5/10/chartex" xmlns:cx5="http://schemas.microsoft.com/office/drawing/2016/5/11/chartex" xmlns:cx6="http://schemas.microsoft.com/office/drawing/2016/5/12/chartex" xmlns:cx7="http://schemas.microsoft.com/office/drawing/2016/5/13/chartex" xmlns:cx8="http://schemas.microsoft.com/office/drawing/2016/5/14/chartex" xmlns:mc="http://schemas.openxmlformats.org/markup-compatibility/2006" xmlns:aink="http://schemas.microsoft.com/office/drawing/2016/ink" xmlns:am3d="http://schemas.microsoft.com/office/drawing/2017/model3d" xmlns:o="urn:schemas-microsoft-com:office:office" xmlns:oel="http://schemas.microsoft.com/office/2019/extlst" xmlns:r="http://schemas.openxmlformats.org/officeDocument/2006/relationships" xmlns:m="http://schemas.openxmlformats.org/officeDocument/2006/math" xmlns:v="urn:schemas-microsoft-com:vml" xmlns:wp14="http://schemas.microsoft.com/office/word/2010/wordprocessingDrawing" xmlns:wp="http://schemas.openxmlformats.org/drawingml/2006/wordprocessingDrawing" xmlns:w10="urn:schemas-microsoft-com:office:word" xmlns:w="http://schemas.openxmlformats.org/wordprocessingml/2006/main" xmlns:w14="http://schemas.microsoft.com/office/word/2010/wordml" xmlns:w15="http://schemas.microsoft.com/office/word/2012/wordml" xmlns:w16cex="http://schemas.microsoft.com/office/word/2018/wordml/cex" xmlns:w16cid="http://schemas.microsoft.com/office/word/2016/wordml/cid" xmlns:w16="http://schemas.microsoft.com/office/word/2018/wordml" xmlns:w16sdtdh="http://schemas.microsoft.com/office/word/2020/wordml/sdtdatahash" xmlns:w16se="http://schemas.microsoft.com/office/word/2015/wordml/symex" xmlns:wpg="http://schemas.microsoft.com/office/word/2010/wordprocessingGroup" xmlns:wpi="http://schemas.microsoft.com/office/word/2010/wordprocessingInk" xmlns:wne="http://schemas.microsoft.com/office/word/2006/wordml" xmlns:wps="http://schemas.microsoft.com/office/word/2010/wordprocessingShape" mc:Ignorable="w14 w15 w16se w16cid w16 w16cex w16sdtdh wp14">
   <w:body>
     <w:p>
       <w:pPr>
@@ -140,10 +140,11 @@
         <w:tblLook w:val="04A0" w:firstRow="1" w:lastRow="0" w:firstColumn="1" w:lastColumn="0" w:noHBand="0" w:noVBand="1"/>
       </w:tblPr>
       <w:tblGrid>
-        <w:gridCol w:w="2823"/>
-        <w:gridCol w:w="3551"/>
-        <w:gridCol w:w="2268"/>
-        <w:gridCol w:w="1843"/>
+        <w:gridCol w:w="1011"/>
+        <w:gridCol w:w="3041"/>
+        <w:gridCol w:w="3410"/>
+        <w:gridCol w:w="1615"/>
+        <w:gridCol w:w="1408"/>
       </w:tblGrid>
       <w:tr>
         <w:trPr>
@@ -152,9 +153,18 @@
         <w:tc>
           <w:tcPr>
             <w:cnfStyle w:val="001000000000" w:firstRow="0" w:lastRow="0" w:firstColumn="1" w:lastColumn="0" w:oddVBand="0" w:evenVBand="0" w:oddHBand="0" w:evenHBand="0" w:firstRowFirstColumn="0" w:firstRowLastColumn="0" w:lastRowFirstColumn="0" w:lastRowLastColumn="0"/>
-            <w:tcW w:w="2823" w:type="dxa"/>
-          </w:tcPr>
-          <w:p>
+            <w:tcW w:w="1011" w:type="dxa"/>
+          </w:tcPr>
+          <w:p/>
+        </w:tc>
+        <w:tc>
+          <w:tcPr>
+            <w:tcW w:w="2945" w:type="dxa"/>
+          </w:tcPr>
+          <w:p>
+            <w:pPr>
+              <w:cnfStyle w:val="100000000000" w:firstRow="1" w:lastRow="0" w:firstColumn="0" w:lastColumn="0" w:oddVBand="0" w:evenVBand="0" w:oddHBand="0" w:evenHBand="0" w:firstRowFirstColumn="0" w:firstRowLastColumn="0" w:lastRowFirstColumn="0" w:lastRowLastColumn="0"/>
+            </w:pPr>
             <w:r>
               <w:t>Mnémonique</w:t>
             </w:r>
@@ -162,7 +172,7 @@
         </w:tc>
         <w:tc>
           <w:tcPr>
-            <w:tcW w:w="3551" w:type="dxa"/>
+            <w:tcW w:w="3552" w:type="dxa"/>
           </w:tcPr>
           <w:p>
             <w:pPr>
@@ -175,7 +185,7 @@
         </w:tc>
         <w:tc>
           <w:tcPr>
-            <w:tcW w:w="2268" w:type="dxa"/>
+            <w:tcW w:w="1559" w:type="dxa"/>
           </w:tcPr>
           <w:p>
             <w:pPr>
@@ -188,7 +198,7 @@
         </w:tc>
         <w:tc>
           <w:tcPr>
-            <w:tcW w:w="1843" w:type="dxa"/>
+            <w:tcW w:w="1418" w:type="dxa"/>
           </w:tcPr>
           <w:p>
             <w:pPr>
@@ -207,19 +217,32 @@
         <w:tc>
           <w:tcPr>
             <w:cnfStyle w:val="001000000000" w:firstRow="0" w:lastRow="0" w:firstColumn="1" w:lastColumn="0" w:oddVBand="0" w:evenVBand="0" w:oddHBand="0" w:evenHBand="0" w:firstRowFirstColumn="0" w:firstRowLastColumn="0" w:lastRowFirstColumn="0" w:lastRowLastColumn="0"/>
-            <w:tcW w:w="2823" w:type="dxa"/>
-          </w:tcPr>
-          <w:p>
-            <w:proofErr w:type="spellStart"/>
-            <w:r>
-              <w:t>Client_id</w:t>
-            </w:r>
-            <w:proofErr w:type="spellEnd"/>
-          </w:p>
-        </w:tc>
-        <w:tc>
-          <w:tcPr>
-            <w:tcW w:w="3551" w:type="dxa"/>
+            <w:tcW w:w="1011" w:type="dxa"/>
+            <w:vMerge w:val="restart"/>
+            <w:shd w:val="clear" w:color="auto" w:fill="auto"/>
+          </w:tcPr>
+          <w:p>
+            <w:r>
+              <w:t>Client</w:t>
+            </w:r>
+          </w:p>
+        </w:tc>
+        <w:tc>
+          <w:tcPr>
+            <w:tcW w:w="2945" w:type="dxa"/>
+          </w:tcPr>
+          <w:p>
+            <w:pPr>
+              <w:cnfStyle w:val="000000100000" w:firstRow="0" w:lastRow="0" w:firstColumn="0" w:lastColumn="0" w:oddVBand="0" w:evenVBand="0" w:oddHBand="1" w:evenHBand="0" w:firstRowFirstColumn="0" w:firstRowLastColumn="0" w:lastRowFirstColumn="0" w:lastRowLastColumn="0"/>
+            </w:pPr>
+            <w:r>
+              <w:t>client_id</w:t>
+            </w:r>
+          </w:p>
+        </w:tc>
+        <w:tc>
+          <w:tcPr>
+            <w:tcW w:w="3552" w:type="dxa"/>
           </w:tcPr>
           <w:p>
             <w:pPr>
@@ -232,25 +255,20 @@
         </w:tc>
         <w:tc>
           <w:tcPr>
-            <w:tcW w:w="2268" w:type="dxa"/>
-          </w:tcPr>
-          <w:p>
-            <w:pPr>
-              <w:cnfStyle w:val="000000100000" w:firstRow="0" w:lastRow="0" w:firstColumn="0" w:lastColumn="0" w:oddVBand="0" w:evenVBand="0" w:oddHBand="1" w:evenHBand="0" w:firstRowFirstColumn="0" w:firstRowLastColumn="0" w:lastRowFirstColumn="0" w:lastRowLastColumn="0"/>
-            </w:pPr>
-            <w:proofErr w:type="gramStart"/>
-            <w:r>
-              <w:t>INT(</w:t>
-            </w:r>
-            <w:proofErr w:type="gramEnd"/>
-            <w:r>
-              <w:t>11)</w:t>
-            </w:r>
-          </w:p>
-        </w:tc>
-        <w:tc>
-          <w:tcPr>
-            <w:tcW w:w="1843" w:type="dxa"/>
+            <w:tcW w:w="1559" w:type="dxa"/>
+          </w:tcPr>
+          <w:p>
+            <w:pPr>
+              <w:cnfStyle w:val="000000100000" w:firstRow="0" w:lastRow="0" w:firstColumn="0" w:lastColumn="0" w:oddVBand="0" w:evenVBand="0" w:oddHBand="1" w:evenHBand="0" w:firstRowFirstColumn="0" w:firstRowLastColumn="0" w:lastRowFirstColumn="0" w:lastRowLastColumn="0"/>
+            </w:pPr>
+            <w:r>
+              <w:t>INT(11)</w:t>
+            </w:r>
+          </w:p>
+        </w:tc>
+        <w:tc>
+          <w:tcPr>
+            <w:tcW w:w="1418" w:type="dxa"/>
           </w:tcPr>
           <w:p>
             <w:pPr>
@@ -266,19 +284,28 @@
         <w:tc>
           <w:tcPr>
             <w:cnfStyle w:val="001000000000" w:firstRow="0" w:lastRow="0" w:firstColumn="1" w:lastColumn="0" w:oddVBand="0" w:evenVBand="0" w:oddHBand="0" w:evenHBand="0" w:firstRowFirstColumn="0" w:firstRowLastColumn="0" w:lastRowFirstColumn="0" w:lastRowLastColumn="0"/>
-            <w:tcW w:w="2823" w:type="dxa"/>
-          </w:tcPr>
-          <w:p>
-            <w:proofErr w:type="spellStart"/>
-            <w:r>
-              <w:t>Client_nom</w:t>
-            </w:r>
-            <w:proofErr w:type="spellEnd"/>
-          </w:p>
-        </w:tc>
-        <w:tc>
-          <w:tcPr>
-            <w:tcW w:w="3551" w:type="dxa"/>
+            <w:tcW w:w="1011" w:type="dxa"/>
+            <w:vMerge/>
+            <w:shd w:val="clear" w:color="auto" w:fill="auto"/>
+          </w:tcPr>
+          <w:p/>
+        </w:tc>
+        <w:tc>
+          <w:tcPr>
+            <w:tcW w:w="2945" w:type="dxa"/>
+          </w:tcPr>
+          <w:p>
+            <w:pPr>
+              <w:cnfStyle w:val="000000000000" w:firstRow="0" w:lastRow="0" w:firstColumn="0" w:lastColumn="0" w:oddVBand="0" w:evenVBand="0" w:oddHBand="0" w:evenHBand="0" w:firstRowFirstColumn="0" w:firstRowLastColumn="0" w:lastRowFirstColumn="0" w:lastRowLastColumn="0"/>
+            </w:pPr>
+            <w:r>
+              <w:t>client_nom</w:t>
+            </w:r>
+          </w:p>
+        </w:tc>
+        <w:tc>
+          <w:tcPr>
+            <w:tcW w:w="3552" w:type="dxa"/>
           </w:tcPr>
           <w:p>
             <w:pPr>
@@ -291,25 +318,20 @@
         </w:tc>
         <w:tc>
           <w:tcPr>
-            <w:tcW w:w="2268" w:type="dxa"/>
-          </w:tcPr>
-          <w:p>
-            <w:pPr>
-              <w:cnfStyle w:val="000000000000" w:firstRow="0" w:lastRow="0" w:firstColumn="0" w:lastColumn="0" w:oddVBand="0" w:evenVBand="0" w:oddHBand="0" w:evenHBand="0" w:firstRowFirstColumn="0" w:firstRowLastColumn="0" w:lastRowFirstColumn="0" w:lastRowLastColumn="0"/>
-            </w:pPr>
-            <w:proofErr w:type="gramStart"/>
-            <w:r>
-              <w:t>VARCHAR(</w:t>
-            </w:r>
-            <w:proofErr w:type="gramEnd"/>
-            <w:r>
-              <w:t>50)</w:t>
-            </w:r>
-          </w:p>
-        </w:tc>
-        <w:tc>
-          <w:tcPr>
-            <w:tcW w:w="1843" w:type="dxa"/>
+            <w:tcW w:w="1559" w:type="dxa"/>
+          </w:tcPr>
+          <w:p>
+            <w:pPr>
+              <w:cnfStyle w:val="000000000000" w:firstRow="0" w:lastRow="0" w:firstColumn="0" w:lastColumn="0" w:oddVBand="0" w:evenVBand="0" w:oddHBand="0" w:evenHBand="0" w:firstRowFirstColumn="0" w:firstRowLastColumn="0" w:lastRowFirstColumn="0" w:lastRowLastColumn="0"/>
+            </w:pPr>
+            <w:r>
+              <w:t>VARCHAR(50)</w:t>
+            </w:r>
+          </w:p>
+        </w:tc>
+        <w:tc>
+          <w:tcPr>
+            <w:tcW w:w="1418" w:type="dxa"/>
           </w:tcPr>
           <w:p>
             <w:pPr>
@@ -328,22 +350,28 @@
         <w:tc>
           <w:tcPr>
             <w:cnfStyle w:val="001000000000" w:firstRow="0" w:lastRow="0" w:firstColumn="1" w:lastColumn="0" w:oddVBand="0" w:evenVBand="0" w:oddHBand="0" w:evenHBand="0" w:firstRowFirstColumn="0" w:firstRowLastColumn="0" w:lastRowFirstColumn="0" w:lastRowLastColumn="0"/>
-            <w:tcW w:w="2823" w:type="dxa"/>
-          </w:tcPr>
-          <w:p>
-            <w:r>
-              <w:t xml:space="preserve">Client </w:t>
-            </w:r>
-            <w:proofErr w:type="spellStart"/>
-            <w:r>
-              <w:t>prenom</w:t>
-            </w:r>
-            <w:proofErr w:type="spellEnd"/>
-          </w:p>
-        </w:tc>
-        <w:tc>
-          <w:tcPr>
-            <w:tcW w:w="3551" w:type="dxa"/>
+            <w:tcW w:w="1011" w:type="dxa"/>
+            <w:vMerge/>
+            <w:shd w:val="clear" w:color="auto" w:fill="auto"/>
+          </w:tcPr>
+          <w:p/>
+        </w:tc>
+        <w:tc>
+          <w:tcPr>
+            <w:tcW w:w="2945" w:type="dxa"/>
+          </w:tcPr>
+          <w:p>
+            <w:pPr>
+              <w:cnfStyle w:val="000000100000" w:firstRow="0" w:lastRow="0" w:firstColumn="0" w:lastColumn="0" w:oddVBand="0" w:evenVBand="0" w:oddHBand="1" w:evenHBand="0" w:firstRowFirstColumn="0" w:firstRowLastColumn="0" w:lastRowFirstColumn="0" w:lastRowLastColumn="0"/>
+            </w:pPr>
+            <w:r>
+              <w:t>client prenom</w:t>
+            </w:r>
+          </w:p>
+        </w:tc>
+        <w:tc>
+          <w:tcPr>
+            <w:tcW w:w="3552" w:type="dxa"/>
           </w:tcPr>
           <w:p>
             <w:pPr>
@@ -356,25 +384,20 @@
         </w:tc>
         <w:tc>
           <w:tcPr>
-            <w:tcW w:w="2268" w:type="dxa"/>
-          </w:tcPr>
-          <w:p>
-            <w:pPr>
-              <w:cnfStyle w:val="000000100000" w:firstRow="0" w:lastRow="0" w:firstColumn="0" w:lastColumn="0" w:oddVBand="0" w:evenVBand="0" w:oddHBand="1" w:evenHBand="0" w:firstRowFirstColumn="0" w:firstRowLastColumn="0" w:lastRowFirstColumn="0" w:lastRowLastColumn="0"/>
-            </w:pPr>
-            <w:proofErr w:type="gramStart"/>
-            <w:r>
-              <w:t>VARCHAR(</w:t>
-            </w:r>
-            <w:proofErr w:type="gramEnd"/>
-            <w:r>
-              <w:t>50)</w:t>
-            </w:r>
-          </w:p>
-        </w:tc>
-        <w:tc>
-          <w:tcPr>
-            <w:tcW w:w="1843" w:type="dxa"/>
+            <w:tcW w:w="1559" w:type="dxa"/>
+          </w:tcPr>
+          <w:p>
+            <w:pPr>
+              <w:cnfStyle w:val="000000100000" w:firstRow="0" w:lastRow="0" w:firstColumn="0" w:lastColumn="0" w:oddVBand="0" w:evenVBand="0" w:oddHBand="1" w:evenHBand="0" w:firstRowFirstColumn="0" w:firstRowLastColumn="0" w:lastRowFirstColumn="0" w:lastRowLastColumn="0"/>
+            </w:pPr>
+            <w:r>
+              <w:t>VARCHAR(50)</w:t>
+            </w:r>
+          </w:p>
+        </w:tc>
+        <w:tc>
+          <w:tcPr>
+            <w:tcW w:w="1418" w:type="dxa"/>
           </w:tcPr>
           <w:p>
             <w:pPr>
@@ -390,19 +413,28 @@
         <w:tc>
           <w:tcPr>
             <w:cnfStyle w:val="001000000000" w:firstRow="0" w:lastRow="0" w:firstColumn="1" w:lastColumn="0" w:oddVBand="0" w:evenVBand="0" w:oddHBand="0" w:evenHBand="0" w:firstRowFirstColumn="0" w:firstRowLastColumn="0" w:lastRowFirstColumn="0" w:lastRowLastColumn="0"/>
-            <w:tcW w:w="2823" w:type="dxa"/>
-          </w:tcPr>
-          <w:p>
-            <w:proofErr w:type="spellStart"/>
-            <w:r>
-              <w:t>Client_numero_rue</w:t>
-            </w:r>
-            <w:proofErr w:type="spellEnd"/>
-          </w:p>
-        </w:tc>
-        <w:tc>
-          <w:tcPr>
-            <w:tcW w:w="3551" w:type="dxa"/>
+            <w:tcW w:w="1011" w:type="dxa"/>
+            <w:vMerge/>
+            <w:shd w:val="clear" w:color="auto" w:fill="auto"/>
+          </w:tcPr>
+          <w:p/>
+        </w:tc>
+        <w:tc>
+          <w:tcPr>
+            <w:tcW w:w="2945" w:type="dxa"/>
+          </w:tcPr>
+          <w:p>
+            <w:pPr>
+              <w:cnfStyle w:val="000000000000" w:firstRow="0" w:lastRow="0" w:firstColumn="0" w:lastColumn="0" w:oddVBand="0" w:evenVBand="0" w:oddHBand="0" w:evenHBand="0" w:firstRowFirstColumn="0" w:firstRowLastColumn="0" w:lastRowFirstColumn="0" w:lastRowLastColumn="0"/>
+            </w:pPr>
+            <w:r>
+              <w:t>client_numero_rue</w:t>
+            </w:r>
+          </w:p>
+        </w:tc>
+        <w:tc>
+          <w:tcPr>
+            <w:tcW w:w="3552" w:type="dxa"/>
           </w:tcPr>
           <w:p>
             <w:pPr>
@@ -415,30 +447,37 @@
         </w:tc>
         <w:tc>
           <w:tcPr>
-            <w:tcW w:w="2268" w:type="dxa"/>
-          </w:tcPr>
-          <w:p>
-            <w:pPr>
-              <w:cnfStyle w:val="000000000000" w:firstRow="0" w:lastRow="0" w:firstColumn="0" w:lastColumn="0" w:oddVBand="0" w:evenVBand="0" w:oddHBand="0" w:evenHBand="0" w:firstRowFirstColumn="0" w:firstRowLastColumn="0" w:lastRowFirstColumn="0" w:lastRowLastColumn="0"/>
-            </w:pPr>
-            <w:proofErr w:type="gramStart"/>
-            <w:r>
-              <w:t>INT(</w:t>
-            </w:r>
-            <w:proofErr w:type="gramEnd"/>
-            <w:r>
-              <w:t>4)</w:t>
-            </w:r>
-          </w:p>
-        </w:tc>
-        <w:tc>
-          <w:tcPr>
-            <w:tcW w:w="1843" w:type="dxa"/>
-          </w:tcPr>
-          <w:p>
-            <w:pPr>
-              <w:cnfStyle w:val="000000000000" w:firstRow="0" w:lastRow="0" w:firstColumn="0" w:lastColumn="0" w:oddVBand="0" w:evenVBand="0" w:oddHBand="0" w:evenHBand="0" w:firstRowFirstColumn="0" w:firstRowLastColumn="0" w:lastRowFirstColumn="0" w:lastRowLastColumn="0"/>
-            </w:pPr>
+            <w:tcW w:w="1559" w:type="dxa"/>
+          </w:tcPr>
+          <w:p>
+            <w:pPr>
+              <w:cnfStyle w:val="000000000000" w:firstRow="0" w:lastRow="0" w:firstColumn="0" w:lastColumn="0" w:oddVBand="0" w:evenVBand="0" w:oddHBand="0" w:evenHBand="0" w:firstRowFirstColumn="0" w:firstRowLastColumn="0" w:lastRowFirstColumn="0" w:lastRowLastColumn="0"/>
+            </w:pPr>
+            <w:r>
+              <w:t>VARCHAR</w:t>
+            </w:r>
+            <w:r>
+              <w:t>(</w:t>
+            </w:r>
+            <w:r>
+              <w:t>25</w:t>
+            </w:r>
+            <w:r>
+              <w:t>)</w:t>
+            </w:r>
+          </w:p>
+        </w:tc>
+        <w:tc>
+          <w:tcPr>
+            <w:tcW w:w="1418" w:type="dxa"/>
+          </w:tcPr>
+          <w:p>
+            <w:pPr>
+              <w:cnfStyle w:val="000000000000" w:firstRow="0" w:lastRow="0" w:firstColumn="0" w:lastColumn="0" w:oddVBand="0" w:evenVBand="0" w:oddHBand="0" w:evenHBand="0" w:firstRowFirstColumn="0" w:firstRowLastColumn="0" w:lastRowFirstColumn="0" w:lastRowLastColumn="0"/>
+            </w:pPr>
+            <w:r>
+              <w:t>Facultatif</w:t>
+            </w:r>
           </w:p>
         </w:tc>
       </w:tr>
@@ -449,19 +488,28 @@
         <w:tc>
           <w:tcPr>
             <w:cnfStyle w:val="001000000000" w:firstRow="0" w:lastRow="0" w:firstColumn="1" w:lastColumn="0" w:oddVBand="0" w:evenVBand="0" w:oddHBand="0" w:evenHBand="0" w:firstRowFirstColumn="0" w:firstRowLastColumn="0" w:lastRowFirstColumn="0" w:lastRowLastColumn="0"/>
-            <w:tcW w:w="2823" w:type="dxa"/>
-          </w:tcPr>
-          <w:p>
-            <w:proofErr w:type="spellStart"/>
-            <w:r>
-              <w:t>Client_rue</w:t>
-            </w:r>
-            <w:proofErr w:type="spellEnd"/>
-          </w:p>
-        </w:tc>
-        <w:tc>
-          <w:tcPr>
-            <w:tcW w:w="3551" w:type="dxa"/>
+            <w:tcW w:w="1011" w:type="dxa"/>
+            <w:vMerge/>
+            <w:shd w:val="clear" w:color="auto" w:fill="auto"/>
+          </w:tcPr>
+          <w:p/>
+        </w:tc>
+        <w:tc>
+          <w:tcPr>
+            <w:tcW w:w="2945" w:type="dxa"/>
+          </w:tcPr>
+          <w:p>
+            <w:pPr>
+              <w:cnfStyle w:val="000000100000" w:firstRow="0" w:lastRow="0" w:firstColumn="0" w:lastColumn="0" w:oddVBand="0" w:evenVBand="0" w:oddHBand="1" w:evenHBand="0" w:firstRowFirstColumn="0" w:firstRowLastColumn="0" w:lastRowFirstColumn="0" w:lastRowLastColumn="0"/>
+            </w:pPr>
+            <w:r>
+              <w:t>client_rue</w:t>
+            </w:r>
+          </w:p>
+        </w:tc>
+        <w:tc>
+          <w:tcPr>
+            <w:tcW w:w="3552" w:type="dxa"/>
           </w:tcPr>
           <w:p>
             <w:pPr>
@@ -474,30 +522,28 @@
         </w:tc>
         <w:tc>
           <w:tcPr>
-            <w:tcW w:w="2268" w:type="dxa"/>
-          </w:tcPr>
-          <w:p>
-            <w:pPr>
-              <w:cnfStyle w:val="000000100000" w:firstRow="0" w:lastRow="0" w:firstColumn="0" w:lastColumn="0" w:oddVBand="0" w:evenVBand="0" w:oddHBand="1" w:evenHBand="0" w:firstRowFirstColumn="0" w:firstRowLastColumn="0" w:lastRowFirstColumn="0" w:lastRowLastColumn="0"/>
-            </w:pPr>
-            <w:proofErr w:type="gramStart"/>
-            <w:r>
-              <w:t>VARCHAR(</w:t>
-            </w:r>
-            <w:proofErr w:type="gramEnd"/>
-            <w:r>
-              <w:t>32)</w:t>
-            </w:r>
-          </w:p>
-        </w:tc>
-        <w:tc>
-          <w:tcPr>
-            <w:tcW w:w="1843" w:type="dxa"/>
-          </w:tcPr>
-          <w:p>
-            <w:pPr>
-              <w:cnfStyle w:val="000000100000" w:firstRow="0" w:lastRow="0" w:firstColumn="0" w:lastColumn="0" w:oddVBand="0" w:evenVBand="0" w:oddHBand="1" w:evenHBand="0" w:firstRowFirstColumn="0" w:firstRowLastColumn="0" w:lastRowFirstColumn="0" w:lastRowLastColumn="0"/>
-            </w:pPr>
+            <w:tcW w:w="1559" w:type="dxa"/>
+          </w:tcPr>
+          <w:p>
+            <w:pPr>
+              <w:cnfStyle w:val="000000100000" w:firstRow="0" w:lastRow="0" w:firstColumn="0" w:lastColumn="0" w:oddVBand="0" w:evenVBand="0" w:oddHBand="1" w:evenHBand="0" w:firstRowFirstColumn="0" w:firstRowLastColumn="0" w:lastRowFirstColumn="0" w:lastRowLastColumn="0"/>
+            </w:pPr>
+            <w:r>
+              <w:t>VARCHAR(32)</w:t>
+            </w:r>
+          </w:p>
+        </w:tc>
+        <w:tc>
+          <w:tcPr>
+            <w:tcW w:w="1418" w:type="dxa"/>
+          </w:tcPr>
+          <w:p>
+            <w:pPr>
+              <w:cnfStyle w:val="000000100000" w:firstRow="0" w:lastRow="0" w:firstColumn="0" w:lastColumn="0" w:oddVBand="0" w:evenVBand="0" w:oddHBand="1" w:evenHBand="0" w:firstRowFirstColumn="0" w:firstRowLastColumn="0" w:lastRowFirstColumn="0" w:lastRowLastColumn="0"/>
+            </w:pPr>
+            <w:r>
+              <w:t>Facultatif</w:t>
+            </w:r>
           </w:p>
         </w:tc>
       </w:tr>
@@ -505,19 +551,28 @@
         <w:tc>
           <w:tcPr>
             <w:cnfStyle w:val="001000000000" w:firstRow="0" w:lastRow="0" w:firstColumn="1" w:lastColumn="0" w:oddVBand="0" w:evenVBand="0" w:oddHBand="0" w:evenHBand="0" w:firstRowFirstColumn="0" w:firstRowLastColumn="0" w:lastRowFirstColumn="0" w:lastRowLastColumn="0"/>
-            <w:tcW w:w="2823" w:type="dxa"/>
-          </w:tcPr>
-          <w:p>
-            <w:proofErr w:type="spellStart"/>
-            <w:r>
-              <w:t>Client_complement_adresse</w:t>
-            </w:r>
-            <w:proofErr w:type="spellEnd"/>
-          </w:p>
-        </w:tc>
-        <w:tc>
-          <w:tcPr>
-            <w:tcW w:w="3551" w:type="dxa"/>
+            <w:tcW w:w="1011" w:type="dxa"/>
+            <w:vMerge/>
+            <w:shd w:val="clear" w:color="auto" w:fill="auto"/>
+          </w:tcPr>
+          <w:p/>
+        </w:tc>
+        <w:tc>
+          <w:tcPr>
+            <w:tcW w:w="2945" w:type="dxa"/>
+          </w:tcPr>
+          <w:p>
+            <w:pPr>
+              <w:cnfStyle w:val="000000000000" w:firstRow="0" w:lastRow="0" w:firstColumn="0" w:lastColumn="0" w:oddVBand="0" w:evenVBand="0" w:oddHBand="0" w:evenHBand="0" w:firstRowFirstColumn="0" w:firstRowLastColumn="0" w:lastRowFirstColumn="0" w:lastRowLastColumn="0"/>
+            </w:pPr>
+            <w:r>
+              <w:t>client_complement_adresse</w:t>
+            </w:r>
+          </w:p>
+        </w:tc>
+        <w:tc>
+          <w:tcPr>
+            <w:tcW w:w="3552" w:type="dxa"/>
           </w:tcPr>
           <w:p>
             <w:pPr>
@@ -530,30 +585,28 @@
         </w:tc>
         <w:tc>
           <w:tcPr>
-            <w:tcW w:w="2268" w:type="dxa"/>
-          </w:tcPr>
-          <w:p>
-            <w:pPr>
-              <w:cnfStyle w:val="000000000000" w:firstRow="0" w:lastRow="0" w:firstColumn="0" w:lastColumn="0" w:oddVBand="0" w:evenVBand="0" w:oddHBand="0" w:evenHBand="0" w:firstRowFirstColumn="0" w:firstRowLastColumn="0" w:lastRowFirstColumn="0" w:lastRowLastColumn="0"/>
-            </w:pPr>
-            <w:proofErr w:type="gramStart"/>
-            <w:r>
-              <w:t>VARCHAR(</w:t>
-            </w:r>
-            <w:proofErr w:type="gramEnd"/>
-            <w:r>
-              <w:t>32)</w:t>
-            </w:r>
-          </w:p>
-        </w:tc>
-        <w:tc>
-          <w:tcPr>
-            <w:tcW w:w="1843" w:type="dxa"/>
-          </w:tcPr>
-          <w:p>
-            <w:pPr>
-              <w:cnfStyle w:val="000000000000" w:firstRow="0" w:lastRow="0" w:firstColumn="0" w:lastColumn="0" w:oddVBand="0" w:evenVBand="0" w:oddHBand="0" w:evenHBand="0" w:firstRowFirstColumn="0" w:firstRowLastColumn="0" w:lastRowFirstColumn="0" w:lastRowLastColumn="0"/>
-            </w:pPr>
+            <w:tcW w:w="1559" w:type="dxa"/>
+          </w:tcPr>
+          <w:p>
+            <w:pPr>
+              <w:cnfStyle w:val="000000000000" w:firstRow="0" w:lastRow="0" w:firstColumn="0" w:lastColumn="0" w:oddVBand="0" w:evenVBand="0" w:oddHBand="0" w:evenHBand="0" w:firstRowFirstColumn="0" w:firstRowLastColumn="0" w:lastRowFirstColumn="0" w:lastRowLastColumn="0"/>
+            </w:pPr>
+            <w:r>
+              <w:t>VARCHAR(32)</w:t>
+            </w:r>
+          </w:p>
+        </w:tc>
+        <w:tc>
+          <w:tcPr>
+            <w:tcW w:w="1418" w:type="dxa"/>
+          </w:tcPr>
+          <w:p>
+            <w:pPr>
+              <w:cnfStyle w:val="000000000000" w:firstRow="0" w:lastRow="0" w:firstColumn="0" w:lastColumn="0" w:oddVBand="0" w:evenVBand="0" w:oddHBand="0" w:evenHBand="0" w:firstRowFirstColumn="0" w:firstRowLastColumn="0" w:lastRowFirstColumn="0" w:lastRowLastColumn="0"/>
+            </w:pPr>
+            <w:r>
+              <w:t>Facultatif</w:t>
+            </w:r>
           </w:p>
         </w:tc>
       </w:tr>
@@ -564,19 +617,28 @@
         <w:tc>
           <w:tcPr>
             <w:cnfStyle w:val="001000000000" w:firstRow="0" w:lastRow="0" w:firstColumn="1" w:lastColumn="0" w:oddVBand="0" w:evenVBand="0" w:oddHBand="0" w:evenHBand="0" w:firstRowFirstColumn="0" w:firstRowLastColumn="0" w:lastRowFirstColumn="0" w:lastRowLastColumn="0"/>
-            <w:tcW w:w="2823" w:type="dxa"/>
-          </w:tcPr>
-          <w:p>
-            <w:proofErr w:type="spellStart"/>
-            <w:r>
-              <w:t>Client_code_postal</w:t>
-            </w:r>
-            <w:proofErr w:type="spellEnd"/>
-          </w:p>
-        </w:tc>
-        <w:tc>
-          <w:tcPr>
-            <w:tcW w:w="3551" w:type="dxa"/>
+            <w:tcW w:w="1011" w:type="dxa"/>
+            <w:vMerge/>
+            <w:shd w:val="clear" w:color="auto" w:fill="auto"/>
+          </w:tcPr>
+          <w:p/>
+        </w:tc>
+        <w:tc>
+          <w:tcPr>
+            <w:tcW w:w="2945" w:type="dxa"/>
+          </w:tcPr>
+          <w:p>
+            <w:pPr>
+              <w:cnfStyle w:val="000000100000" w:firstRow="0" w:lastRow="0" w:firstColumn="0" w:lastColumn="0" w:oddVBand="0" w:evenVBand="0" w:oddHBand="1" w:evenHBand="0" w:firstRowFirstColumn="0" w:firstRowLastColumn="0" w:lastRowFirstColumn="0" w:lastRowLastColumn="0"/>
+            </w:pPr>
+            <w:r>
+              <w:t>client_code_postal</w:t>
+            </w:r>
+          </w:p>
+        </w:tc>
+        <w:tc>
+          <w:tcPr>
+            <w:tcW w:w="3552" w:type="dxa"/>
           </w:tcPr>
           <w:p>
             <w:pPr>
@@ -589,25 +651,20 @@
         </w:tc>
         <w:tc>
           <w:tcPr>
-            <w:tcW w:w="2268" w:type="dxa"/>
-          </w:tcPr>
-          <w:p>
-            <w:pPr>
-              <w:cnfStyle w:val="000000100000" w:firstRow="0" w:lastRow="0" w:firstColumn="0" w:lastColumn="0" w:oddVBand="0" w:evenVBand="0" w:oddHBand="1" w:evenHBand="0" w:firstRowFirstColumn="0" w:firstRowLastColumn="0" w:lastRowFirstColumn="0" w:lastRowLastColumn="0"/>
-            </w:pPr>
-            <w:proofErr w:type="gramStart"/>
-            <w:r>
-              <w:t>CHAR(</w:t>
-            </w:r>
-            <w:proofErr w:type="gramEnd"/>
-            <w:r>
-              <w:t>5)</w:t>
-            </w:r>
-          </w:p>
-        </w:tc>
-        <w:tc>
-          <w:tcPr>
-            <w:tcW w:w="1843" w:type="dxa"/>
+            <w:tcW w:w="1559" w:type="dxa"/>
+          </w:tcPr>
+          <w:p>
+            <w:pPr>
+              <w:cnfStyle w:val="000000100000" w:firstRow="0" w:lastRow="0" w:firstColumn="0" w:lastColumn="0" w:oddVBand="0" w:evenVBand="0" w:oddHBand="1" w:evenHBand="0" w:firstRowFirstColumn="0" w:firstRowLastColumn="0" w:lastRowFirstColumn="0" w:lastRowLastColumn="0"/>
+            </w:pPr>
+            <w:r>
+              <w:t>CHAR(5)</w:t>
+            </w:r>
+          </w:p>
+        </w:tc>
+        <w:tc>
+          <w:tcPr>
+            <w:tcW w:w="1418" w:type="dxa"/>
           </w:tcPr>
           <w:p>
             <w:pPr>
@@ -623,19 +680,28 @@
         <w:tc>
           <w:tcPr>
             <w:cnfStyle w:val="001000000000" w:firstRow="0" w:lastRow="0" w:firstColumn="1" w:lastColumn="0" w:oddVBand="0" w:evenVBand="0" w:oddHBand="0" w:evenHBand="0" w:firstRowFirstColumn="0" w:firstRowLastColumn="0" w:lastRowFirstColumn="0" w:lastRowLastColumn="0"/>
-            <w:tcW w:w="2823" w:type="dxa"/>
-          </w:tcPr>
-          <w:p>
-            <w:proofErr w:type="spellStart"/>
-            <w:r>
-              <w:t>Client_ville</w:t>
-            </w:r>
-            <w:proofErr w:type="spellEnd"/>
-          </w:p>
-        </w:tc>
-        <w:tc>
-          <w:tcPr>
-            <w:tcW w:w="3551" w:type="dxa"/>
+            <w:tcW w:w="1011" w:type="dxa"/>
+            <w:vMerge/>
+            <w:shd w:val="clear" w:color="auto" w:fill="auto"/>
+          </w:tcPr>
+          <w:p/>
+        </w:tc>
+        <w:tc>
+          <w:tcPr>
+            <w:tcW w:w="2945" w:type="dxa"/>
+          </w:tcPr>
+          <w:p>
+            <w:pPr>
+              <w:cnfStyle w:val="000000000000" w:firstRow="0" w:lastRow="0" w:firstColumn="0" w:lastColumn="0" w:oddVBand="0" w:evenVBand="0" w:oddHBand="0" w:evenHBand="0" w:firstRowFirstColumn="0" w:firstRowLastColumn="0" w:lastRowFirstColumn="0" w:lastRowLastColumn="0"/>
+            </w:pPr>
+            <w:r>
+              <w:t>client_ville</w:t>
+            </w:r>
+          </w:p>
+        </w:tc>
+        <w:tc>
+          <w:tcPr>
+            <w:tcW w:w="3552" w:type="dxa"/>
           </w:tcPr>
           <w:p>
             <w:pPr>
@@ -648,25 +714,20 @@
         </w:tc>
         <w:tc>
           <w:tcPr>
-            <w:tcW w:w="2268" w:type="dxa"/>
-          </w:tcPr>
-          <w:p>
-            <w:pPr>
-              <w:cnfStyle w:val="000000000000" w:firstRow="0" w:lastRow="0" w:firstColumn="0" w:lastColumn="0" w:oddVBand="0" w:evenVBand="0" w:oddHBand="0" w:evenHBand="0" w:firstRowFirstColumn="0" w:firstRowLastColumn="0" w:lastRowFirstColumn="0" w:lastRowLastColumn="0"/>
-            </w:pPr>
-            <w:proofErr w:type="gramStart"/>
-            <w:r>
-              <w:t>VARCHAR(</w:t>
-            </w:r>
-            <w:proofErr w:type="gramEnd"/>
-            <w:r>
-              <w:t>32)</w:t>
-            </w:r>
-          </w:p>
-        </w:tc>
-        <w:tc>
-          <w:tcPr>
-            <w:tcW w:w="1843" w:type="dxa"/>
+            <w:tcW w:w="1559" w:type="dxa"/>
+          </w:tcPr>
+          <w:p>
+            <w:pPr>
+              <w:cnfStyle w:val="000000000000" w:firstRow="0" w:lastRow="0" w:firstColumn="0" w:lastColumn="0" w:oddVBand="0" w:evenVBand="0" w:oddHBand="0" w:evenHBand="0" w:firstRowFirstColumn="0" w:firstRowLastColumn="0" w:lastRowFirstColumn="0" w:lastRowLastColumn="0"/>
+            </w:pPr>
+            <w:r>
+              <w:t>VARCHAR(32)</w:t>
+            </w:r>
+          </w:p>
+        </w:tc>
+        <w:tc>
+          <w:tcPr>
+            <w:tcW w:w="1418" w:type="dxa"/>
           </w:tcPr>
           <w:p>
             <w:pPr>
@@ -685,19 +746,28 @@
         <w:tc>
           <w:tcPr>
             <w:cnfStyle w:val="001000000000" w:firstRow="0" w:lastRow="0" w:firstColumn="1" w:lastColumn="0" w:oddVBand="0" w:evenVBand="0" w:oddHBand="0" w:evenHBand="0" w:firstRowFirstColumn="0" w:firstRowLastColumn="0" w:lastRowFirstColumn="0" w:lastRowLastColumn="0"/>
-            <w:tcW w:w="2823" w:type="dxa"/>
-          </w:tcPr>
-          <w:p>
-            <w:proofErr w:type="spellStart"/>
-            <w:r>
-              <w:t>Client_caution</w:t>
-            </w:r>
-            <w:proofErr w:type="spellEnd"/>
-          </w:p>
-        </w:tc>
-        <w:tc>
-          <w:tcPr>
-            <w:tcW w:w="3551" w:type="dxa"/>
+            <w:tcW w:w="1011" w:type="dxa"/>
+            <w:vMerge/>
+            <w:shd w:val="clear" w:color="auto" w:fill="auto"/>
+          </w:tcPr>
+          <w:p/>
+        </w:tc>
+        <w:tc>
+          <w:tcPr>
+            <w:tcW w:w="2945" w:type="dxa"/>
+          </w:tcPr>
+          <w:p>
+            <w:pPr>
+              <w:cnfStyle w:val="000000100000" w:firstRow="0" w:lastRow="0" w:firstColumn="0" w:lastColumn="0" w:oddVBand="0" w:evenVBand="0" w:oddHBand="1" w:evenHBand="0" w:firstRowFirstColumn="0" w:firstRowLastColumn="0" w:lastRowFirstColumn="0" w:lastRowLastColumn="0"/>
+            </w:pPr>
+            <w:r>
+              <w:t>client_caution</w:t>
+            </w:r>
+          </w:p>
+        </w:tc>
+        <w:tc>
+          <w:tcPr>
+            <w:tcW w:w="3552" w:type="dxa"/>
           </w:tcPr>
           <w:p>
             <w:pPr>
@@ -710,25 +780,20 @@
         </w:tc>
         <w:tc>
           <w:tcPr>
-            <w:tcW w:w="2268" w:type="dxa"/>
-          </w:tcPr>
-          <w:p>
-            <w:pPr>
-              <w:cnfStyle w:val="000000100000" w:firstRow="0" w:lastRow="0" w:firstColumn="0" w:lastColumn="0" w:oddVBand="0" w:evenVBand="0" w:oddHBand="1" w:evenHBand="0" w:firstRowFirstColumn="0" w:firstRowLastColumn="0" w:lastRowFirstColumn="0" w:lastRowLastColumn="0"/>
-            </w:pPr>
-            <w:proofErr w:type="gramStart"/>
-            <w:r>
-              <w:t>INT(</w:t>
-            </w:r>
-            <w:proofErr w:type="gramEnd"/>
-            <w:r>
-              <w:t>3)</w:t>
-            </w:r>
-          </w:p>
-        </w:tc>
-        <w:tc>
-          <w:tcPr>
-            <w:tcW w:w="1843" w:type="dxa"/>
+            <w:tcW w:w="1559" w:type="dxa"/>
+          </w:tcPr>
+          <w:p>
+            <w:pPr>
+              <w:cnfStyle w:val="000000100000" w:firstRow="0" w:lastRow="0" w:firstColumn="0" w:lastColumn="0" w:oddVBand="0" w:evenVBand="0" w:oddHBand="1" w:evenHBand="0" w:firstRowFirstColumn="0" w:firstRowLastColumn="0" w:lastRowFirstColumn="0" w:lastRowLastColumn="0"/>
+            </w:pPr>
+            <w:r>
+              <w:t>INT(3)</w:t>
+            </w:r>
+          </w:p>
+        </w:tc>
+        <w:tc>
+          <w:tcPr>
+            <w:tcW w:w="1418" w:type="dxa"/>
           </w:tcPr>
           <w:p>
             <w:pPr>
@@ -744,19 +809,31 @@
         <w:tc>
           <w:tcPr>
             <w:cnfStyle w:val="001000000000" w:firstRow="0" w:lastRow="0" w:firstColumn="1" w:lastColumn="0" w:oddVBand="0" w:evenVBand="0" w:oddHBand="0" w:evenHBand="0" w:firstRowFirstColumn="0" w:firstRowLastColumn="0" w:lastRowFirstColumn="0" w:lastRowLastColumn="0"/>
-            <w:tcW w:w="2823" w:type="dxa"/>
-          </w:tcPr>
-          <w:p>
-            <w:proofErr w:type="spellStart"/>
-            <w:r>
-              <w:t>Livre_numero</w:t>
-            </w:r>
-            <w:proofErr w:type="spellEnd"/>
-          </w:p>
-        </w:tc>
-        <w:tc>
-          <w:tcPr>
-            <w:tcW w:w="3551" w:type="dxa"/>
+            <w:tcW w:w="1011" w:type="dxa"/>
+            <w:vMerge w:val="restart"/>
+          </w:tcPr>
+          <w:p>
+            <w:r>
+              <w:t>Livre</w:t>
+            </w:r>
+          </w:p>
+        </w:tc>
+        <w:tc>
+          <w:tcPr>
+            <w:tcW w:w="2945" w:type="dxa"/>
+          </w:tcPr>
+          <w:p>
+            <w:pPr>
+              <w:cnfStyle w:val="000000000000" w:firstRow="0" w:lastRow="0" w:firstColumn="0" w:lastColumn="0" w:oddVBand="0" w:evenVBand="0" w:oddHBand="0" w:evenHBand="0" w:firstRowFirstColumn="0" w:firstRowLastColumn="0" w:lastRowFirstColumn="0" w:lastRowLastColumn="0"/>
+            </w:pPr>
+            <w:r>
+              <w:t>livre_numero</w:t>
+            </w:r>
+          </w:p>
+        </w:tc>
+        <w:tc>
+          <w:tcPr>
+            <w:tcW w:w="3552" w:type="dxa"/>
           </w:tcPr>
           <w:p>
             <w:pPr>
@@ -769,25 +846,20 @@
         </w:tc>
         <w:tc>
           <w:tcPr>
-            <w:tcW w:w="2268" w:type="dxa"/>
-          </w:tcPr>
-          <w:p>
-            <w:pPr>
-              <w:cnfStyle w:val="000000000000" w:firstRow="0" w:lastRow="0" w:firstColumn="0" w:lastColumn="0" w:oddVBand="0" w:evenVBand="0" w:oddHBand="0" w:evenHBand="0" w:firstRowFirstColumn="0" w:firstRowLastColumn="0" w:lastRowFirstColumn="0" w:lastRowLastColumn="0"/>
-            </w:pPr>
-            <w:proofErr w:type="gramStart"/>
-            <w:r>
-              <w:t>INT(</w:t>
-            </w:r>
-            <w:proofErr w:type="gramEnd"/>
-            <w:r>
-              <w:t>11)</w:t>
-            </w:r>
-          </w:p>
-        </w:tc>
-        <w:tc>
-          <w:tcPr>
-            <w:tcW w:w="1843" w:type="dxa"/>
+            <w:tcW w:w="1559" w:type="dxa"/>
+          </w:tcPr>
+          <w:p>
+            <w:pPr>
+              <w:cnfStyle w:val="000000000000" w:firstRow="0" w:lastRow="0" w:firstColumn="0" w:lastColumn="0" w:oddVBand="0" w:evenVBand="0" w:oddHBand="0" w:evenHBand="0" w:firstRowFirstColumn="0" w:firstRowLastColumn="0" w:lastRowFirstColumn="0" w:lastRowLastColumn="0"/>
+            </w:pPr>
+            <w:r>
+              <w:t>INT(11)</w:t>
+            </w:r>
+          </w:p>
+        </w:tc>
+        <w:tc>
+          <w:tcPr>
+            <w:tcW w:w="1418" w:type="dxa"/>
           </w:tcPr>
           <w:p>
             <w:pPr>
@@ -806,19 +878,27 @@
         <w:tc>
           <w:tcPr>
             <w:cnfStyle w:val="001000000000" w:firstRow="0" w:lastRow="0" w:firstColumn="1" w:lastColumn="0" w:oddVBand="0" w:evenVBand="0" w:oddHBand="0" w:evenHBand="0" w:firstRowFirstColumn="0" w:firstRowLastColumn="0" w:lastRowFirstColumn="0" w:lastRowLastColumn="0"/>
-            <w:tcW w:w="2823" w:type="dxa"/>
-          </w:tcPr>
-          <w:p>
-            <w:proofErr w:type="spellStart"/>
-            <w:r>
-              <w:t>Livre_titre</w:t>
-            </w:r>
-            <w:proofErr w:type="spellEnd"/>
-          </w:p>
-        </w:tc>
-        <w:tc>
-          <w:tcPr>
-            <w:tcW w:w="3551" w:type="dxa"/>
+            <w:tcW w:w="1011" w:type="dxa"/>
+            <w:vMerge/>
+          </w:tcPr>
+          <w:p/>
+        </w:tc>
+        <w:tc>
+          <w:tcPr>
+            <w:tcW w:w="2945" w:type="dxa"/>
+          </w:tcPr>
+          <w:p>
+            <w:pPr>
+              <w:cnfStyle w:val="000000100000" w:firstRow="0" w:lastRow="0" w:firstColumn="0" w:lastColumn="0" w:oddVBand="0" w:evenVBand="0" w:oddHBand="1" w:evenHBand="0" w:firstRowFirstColumn="0" w:firstRowLastColumn="0" w:lastRowFirstColumn="0" w:lastRowLastColumn="0"/>
+            </w:pPr>
+            <w:r>
+              <w:t>livre_titre</w:t>
+            </w:r>
+          </w:p>
+        </w:tc>
+        <w:tc>
+          <w:tcPr>
+            <w:tcW w:w="3552" w:type="dxa"/>
           </w:tcPr>
           <w:p>
             <w:pPr>
@@ -831,25 +911,20 @@
         </w:tc>
         <w:tc>
           <w:tcPr>
-            <w:tcW w:w="2268" w:type="dxa"/>
-          </w:tcPr>
-          <w:p>
-            <w:pPr>
-              <w:cnfStyle w:val="000000100000" w:firstRow="0" w:lastRow="0" w:firstColumn="0" w:lastColumn="0" w:oddVBand="0" w:evenVBand="0" w:oddHBand="1" w:evenHBand="0" w:firstRowFirstColumn="0" w:firstRowLastColumn="0" w:lastRowFirstColumn="0" w:lastRowLastColumn="0"/>
-            </w:pPr>
-            <w:proofErr w:type="gramStart"/>
-            <w:r>
-              <w:t>VARCHAR(</w:t>
-            </w:r>
-            <w:proofErr w:type="gramEnd"/>
-            <w:r>
-              <w:t>100)</w:t>
-            </w:r>
-          </w:p>
-        </w:tc>
-        <w:tc>
-          <w:tcPr>
-            <w:tcW w:w="1843" w:type="dxa"/>
+            <w:tcW w:w="1559" w:type="dxa"/>
+          </w:tcPr>
+          <w:p>
+            <w:pPr>
+              <w:cnfStyle w:val="000000100000" w:firstRow="0" w:lastRow="0" w:firstColumn="0" w:lastColumn="0" w:oddVBand="0" w:evenVBand="0" w:oddHBand="1" w:evenHBand="0" w:firstRowFirstColumn="0" w:firstRowLastColumn="0" w:lastRowFirstColumn="0" w:lastRowLastColumn="0"/>
+            </w:pPr>
+            <w:r>
+              <w:t>VARCHAR(100)</w:t>
+            </w:r>
+          </w:p>
+        </w:tc>
+        <w:tc>
+          <w:tcPr>
+            <w:tcW w:w="1418" w:type="dxa"/>
           </w:tcPr>
           <w:p>
             <w:pPr>
@@ -865,19 +940,27 @@
         <w:tc>
           <w:tcPr>
             <w:cnfStyle w:val="001000000000" w:firstRow="0" w:lastRow="0" w:firstColumn="1" w:lastColumn="0" w:oddVBand="0" w:evenVBand="0" w:oddHBand="0" w:evenHBand="0" w:firstRowFirstColumn="0" w:firstRowLastColumn="0" w:lastRowFirstColumn="0" w:lastRowLastColumn="0"/>
-            <w:tcW w:w="2823" w:type="dxa"/>
-          </w:tcPr>
-          <w:p>
-            <w:proofErr w:type="spellStart"/>
-            <w:r>
-              <w:t>Livre_editeur</w:t>
-            </w:r>
-            <w:proofErr w:type="spellEnd"/>
-          </w:p>
-        </w:tc>
-        <w:tc>
-          <w:tcPr>
-            <w:tcW w:w="3551" w:type="dxa"/>
+            <w:tcW w:w="1011" w:type="dxa"/>
+            <w:vMerge/>
+          </w:tcPr>
+          <w:p/>
+        </w:tc>
+        <w:tc>
+          <w:tcPr>
+            <w:tcW w:w="2945" w:type="dxa"/>
+          </w:tcPr>
+          <w:p>
+            <w:pPr>
+              <w:cnfStyle w:val="000000000000" w:firstRow="0" w:lastRow="0" w:firstColumn="0" w:lastColumn="0" w:oddVBand="0" w:evenVBand="0" w:oddHBand="0" w:evenHBand="0" w:firstRowFirstColumn="0" w:firstRowLastColumn="0" w:lastRowFirstColumn="0" w:lastRowLastColumn="0"/>
+            </w:pPr>
+            <w:r>
+              <w:t>livre_editeur</w:t>
+            </w:r>
+          </w:p>
+        </w:tc>
+        <w:tc>
+          <w:tcPr>
+            <w:tcW w:w="3552" w:type="dxa"/>
           </w:tcPr>
           <w:p>
             <w:pPr>
@@ -890,25 +973,20 @@
         </w:tc>
         <w:tc>
           <w:tcPr>
-            <w:tcW w:w="2268" w:type="dxa"/>
-          </w:tcPr>
-          <w:p>
-            <w:pPr>
-              <w:cnfStyle w:val="000000000000" w:firstRow="0" w:lastRow="0" w:firstColumn="0" w:lastColumn="0" w:oddVBand="0" w:evenVBand="0" w:oddHBand="0" w:evenHBand="0" w:firstRowFirstColumn="0" w:firstRowLastColumn="0" w:lastRowFirstColumn="0" w:lastRowLastColumn="0"/>
-            </w:pPr>
-            <w:proofErr w:type="gramStart"/>
-            <w:r>
-              <w:t>VARCHAR(</w:t>
-            </w:r>
-            <w:proofErr w:type="gramEnd"/>
-            <w:r>
-              <w:t>100)</w:t>
-            </w:r>
-          </w:p>
-        </w:tc>
-        <w:tc>
-          <w:tcPr>
-            <w:tcW w:w="1843" w:type="dxa"/>
+            <w:tcW w:w="1559" w:type="dxa"/>
+          </w:tcPr>
+          <w:p>
+            <w:pPr>
+              <w:cnfStyle w:val="000000000000" w:firstRow="0" w:lastRow="0" w:firstColumn="0" w:lastColumn="0" w:oddVBand="0" w:evenVBand="0" w:oddHBand="0" w:evenHBand="0" w:firstRowFirstColumn="0" w:firstRowLastColumn="0" w:lastRowFirstColumn="0" w:lastRowLastColumn="0"/>
+            </w:pPr>
+            <w:r>
+              <w:t>VARCHAR(100)</w:t>
+            </w:r>
+          </w:p>
+        </w:tc>
+        <w:tc>
+          <w:tcPr>
+            <w:tcW w:w="1418" w:type="dxa"/>
           </w:tcPr>
           <w:p>
             <w:pPr>
@@ -927,19 +1005,27 @@
         <w:tc>
           <w:tcPr>
             <w:cnfStyle w:val="001000000000" w:firstRow="0" w:lastRow="0" w:firstColumn="1" w:lastColumn="0" w:oddVBand="0" w:evenVBand="0" w:oddHBand="0" w:evenHBand="0" w:firstRowFirstColumn="0" w:firstRowLastColumn="0" w:lastRowFirstColumn="0" w:lastRowLastColumn="0"/>
-            <w:tcW w:w="2823" w:type="dxa"/>
-          </w:tcPr>
-          <w:p>
-            <w:proofErr w:type="spellStart"/>
-            <w:r>
-              <w:t>Livre_date_achat</w:t>
-            </w:r>
-            <w:proofErr w:type="spellEnd"/>
-          </w:p>
-        </w:tc>
-        <w:tc>
-          <w:tcPr>
-            <w:tcW w:w="3551" w:type="dxa"/>
+            <w:tcW w:w="1011" w:type="dxa"/>
+            <w:vMerge/>
+          </w:tcPr>
+          <w:p/>
+        </w:tc>
+        <w:tc>
+          <w:tcPr>
+            <w:tcW w:w="2945" w:type="dxa"/>
+          </w:tcPr>
+          <w:p>
+            <w:pPr>
+              <w:cnfStyle w:val="000000100000" w:firstRow="0" w:lastRow="0" w:firstColumn="0" w:lastColumn="0" w:oddVBand="0" w:evenVBand="0" w:oddHBand="1" w:evenHBand="0" w:firstRowFirstColumn="0" w:firstRowLastColumn="0" w:lastRowFirstColumn="0" w:lastRowLastColumn="0"/>
+            </w:pPr>
+            <w:r>
+              <w:t>livre_date_achat</w:t>
+            </w:r>
+          </w:p>
+        </w:tc>
+        <w:tc>
+          <w:tcPr>
+            <w:tcW w:w="3552" w:type="dxa"/>
           </w:tcPr>
           <w:p>
             <w:pPr>
@@ -952,7 +1038,7 @@
         </w:tc>
         <w:tc>
           <w:tcPr>
-            <w:tcW w:w="2268" w:type="dxa"/>
+            <w:tcW w:w="1559" w:type="dxa"/>
           </w:tcPr>
           <w:p>
             <w:pPr>
@@ -965,17 +1051,14 @@
         </w:tc>
         <w:tc>
           <w:tcPr>
-            <w:tcW w:w="1843" w:type="dxa"/>
-          </w:tcPr>
-          <w:p>
-            <w:pPr>
-              <w:cnfStyle w:val="000000100000" w:firstRow="0" w:lastRow="0" w:firstColumn="0" w:lastColumn="0" w:oddVBand="0" w:evenVBand="0" w:oddHBand="1" w:evenHBand="0" w:firstRowFirstColumn="0" w:firstRowLastColumn="0" w:lastRowFirstColumn="0" w:lastRowLastColumn="0"/>
-            </w:pPr>
-            <w:r>
-              <w:t>O</w:t>
-            </w:r>
-            <w:r>
-              <w:t>bligatoire</w:t>
+            <w:tcW w:w="1418" w:type="dxa"/>
+          </w:tcPr>
+          <w:p>
+            <w:pPr>
+              <w:cnfStyle w:val="000000100000" w:firstRow="0" w:lastRow="0" w:firstColumn="0" w:lastColumn="0" w:oddVBand="0" w:evenVBand="0" w:oddHBand="1" w:evenHBand="0" w:firstRowFirstColumn="0" w:firstRowLastColumn="0" w:lastRowFirstColumn="0" w:lastRowLastColumn="0"/>
+            </w:pPr>
+            <w:r>
+              <w:t>Obligatoire</w:t>
             </w:r>
           </w:p>
         </w:tc>
@@ -984,19 +1067,27 @@
         <w:tc>
           <w:tcPr>
             <w:cnfStyle w:val="001000000000" w:firstRow="0" w:lastRow="0" w:firstColumn="1" w:lastColumn="0" w:oddVBand="0" w:evenVBand="0" w:oddHBand="0" w:evenHBand="0" w:firstRowFirstColumn="0" w:firstRowLastColumn="0" w:lastRowFirstColumn="0" w:lastRowLastColumn="0"/>
-            <w:tcW w:w="2823" w:type="dxa"/>
-          </w:tcPr>
-          <w:p>
-            <w:proofErr w:type="spellStart"/>
-            <w:r>
-              <w:t>Livre_etat</w:t>
-            </w:r>
-            <w:proofErr w:type="spellEnd"/>
-          </w:p>
-        </w:tc>
-        <w:tc>
-          <w:tcPr>
-            <w:tcW w:w="3551" w:type="dxa"/>
+            <w:tcW w:w="1011" w:type="dxa"/>
+            <w:vMerge/>
+          </w:tcPr>
+          <w:p/>
+        </w:tc>
+        <w:tc>
+          <w:tcPr>
+            <w:tcW w:w="2945" w:type="dxa"/>
+          </w:tcPr>
+          <w:p>
+            <w:pPr>
+              <w:cnfStyle w:val="000000000000" w:firstRow="0" w:lastRow="0" w:firstColumn="0" w:lastColumn="0" w:oddVBand="0" w:evenVBand="0" w:oddHBand="0" w:evenHBand="0" w:firstRowFirstColumn="0" w:firstRowLastColumn="0" w:lastRowFirstColumn="0" w:lastRowLastColumn="0"/>
+            </w:pPr>
+            <w:r>
+              <w:t>livre_etat</w:t>
+            </w:r>
+          </w:p>
+        </w:tc>
+        <w:tc>
+          <w:tcPr>
+            <w:tcW w:w="3552" w:type="dxa"/>
           </w:tcPr>
           <w:p>
             <w:pPr>
@@ -1009,25 +1100,20 @@
         </w:tc>
         <w:tc>
           <w:tcPr>
-            <w:tcW w:w="2268" w:type="dxa"/>
-          </w:tcPr>
-          <w:p>
-            <w:pPr>
-              <w:cnfStyle w:val="000000000000" w:firstRow="0" w:lastRow="0" w:firstColumn="0" w:lastColumn="0" w:oddVBand="0" w:evenVBand="0" w:oddHBand="0" w:evenHBand="0" w:firstRowFirstColumn="0" w:firstRowLastColumn="0" w:lastRowFirstColumn="0" w:lastRowLastColumn="0"/>
-            </w:pPr>
-            <w:proofErr w:type="gramStart"/>
-            <w:r>
-              <w:t>VARCHAR(</w:t>
-            </w:r>
-            <w:proofErr w:type="gramEnd"/>
-            <w:r>
-              <w:t>50)</w:t>
-            </w:r>
-          </w:p>
-        </w:tc>
-        <w:tc>
-          <w:tcPr>
-            <w:tcW w:w="1843" w:type="dxa"/>
+            <w:tcW w:w="1559" w:type="dxa"/>
+          </w:tcPr>
+          <w:p>
+            <w:pPr>
+              <w:cnfStyle w:val="000000000000" w:firstRow="0" w:lastRow="0" w:firstColumn="0" w:lastColumn="0" w:oddVBand="0" w:evenVBand="0" w:oddHBand="0" w:evenHBand="0" w:firstRowFirstColumn="0" w:firstRowLastColumn="0" w:lastRowFirstColumn="0" w:lastRowLastColumn="0"/>
+            </w:pPr>
+            <w:r>
+              <w:t>VARCHAR(50)</w:t>
+            </w:r>
+          </w:p>
+        </w:tc>
+        <w:tc>
+          <w:tcPr>
+            <w:tcW w:w="1418" w:type="dxa"/>
           </w:tcPr>
           <w:p>
             <w:pPr>
@@ -1046,19 +1132,32 @@
         <w:tc>
           <w:tcPr>
             <w:cnfStyle w:val="001000000000" w:firstRow="0" w:lastRow="0" w:firstColumn="1" w:lastColumn="0" w:oddVBand="0" w:evenVBand="0" w:oddHBand="0" w:evenHBand="0" w:firstRowFirstColumn="0" w:firstRowLastColumn="0" w:lastRowFirstColumn="0" w:lastRowLastColumn="0"/>
-            <w:tcW w:w="2823" w:type="dxa"/>
-          </w:tcPr>
-          <w:p>
-            <w:proofErr w:type="spellStart"/>
-            <w:r>
-              <w:t>Auteur_id</w:t>
-            </w:r>
-            <w:proofErr w:type="spellEnd"/>
-          </w:p>
-        </w:tc>
-        <w:tc>
-          <w:tcPr>
-            <w:tcW w:w="3551" w:type="dxa"/>
+            <w:tcW w:w="1011" w:type="dxa"/>
+            <w:vMerge w:val="restart"/>
+            <w:shd w:val="clear" w:color="auto" w:fill="auto"/>
+          </w:tcPr>
+          <w:p>
+            <w:r>
+              <w:t>Auteur</w:t>
+            </w:r>
+          </w:p>
+        </w:tc>
+        <w:tc>
+          <w:tcPr>
+            <w:tcW w:w="2945" w:type="dxa"/>
+          </w:tcPr>
+          <w:p>
+            <w:pPr>
+              <w:cnfStyle w:val="000000100000" w:firstRow="0" w:lastRow="0" w:firstColumn="0" w:lastColumn="0" w:oddVBand="0" w:evenVBand="0" w:oddHBand="1" w:evenHBand="0" w:firstRowFirstColumn="0" w:firstRowLastColumn="0" w:lastRowFirstColumn="0" w:lastRowLastColumn="0"/>
+            </w:pPr>
+            <w:r>
+              <w:t>auteur_id</w:t>
+            </w:r>
+          </w:p>
+        </w:tc>
+        <w:tc>
+          <w:tcPr>
+            <w:tcW w:w="3552" w:type="dxa"/>
           </w:tcPr>
           <w:p>
             <w:pPr>
@@ -1071,25 +1170,20 @@
         </w:tc>
         <w:tc>
           <w:tcPr>
-            <w:tcW w:w="2268" w:type="dxa"/>
-          </w:tcPr>
-          <w:p>
-            <w:pPr>
-              <w:cnfStyle w:val="000000100000" w:firstRow="0" w:lastRow="0" w:firstColumn="0" w:lastColumn="0" w:oddVBand="0" w:evenVBand="0" w:oddHBand="1" w:evenHBand="0" w:firstRowFirstColumn="0" w:firstRowLastColumn="0" w:lastRowFirstColumn="0" w:lastRowLastColumn="0"/>
-            </w:pPr>
-            <w:proofErr w:type="gramStart"/>
-            <w:r>
-              <w:t>INT(</w:t>
-            </w:r>
-            <w:proofErr w:type="gramEnd"/>
-            <w:r>
-              <w:t>11)</w:t>
-            </w:r>
-          </w:p>
-        </w:tc>
-        <w:tc>
-          <w:tcPr>
-            <w:tcW w:w="1843" w:type="dxa"/>
+            <w:tcW w:w="1559" w:type="dxa"/>
+          </w:tcPr>
+          <w:p>
+            <w:pPr>
+              <w:cnfStyle w:val="000000100000" w:firstRow="0" w:lastRow="0" w:firstColumn="0" w:lastColumn="0" w:oddVBand="0" w:evenVBand="0" w:oddHBand="1" w:evenHBand="0" w:firstRowFirstColumn="0" w:firstRowLastColumn="0" w:lastRowFirstColumn="0" w:lastRowLastColumn="0"/>
+            </w:pPr>
+            <w:r>
+              <w:t>INT(11)</w:t>
+            </w:r>
+          </w:p>
+        </w:tc>
+        <w:tc>
+          <w:tcPr>
+            <w:tcW w:w="1418" w:type="dxa"/>
           </w:tcPr>
           <w:p>
             <w:pPr>
@@ -1105,19 +1199,28 @@
         <w:tc>
           <w:tcPr>
             <w:cnfStyle w:val="001000000000" w:firstRow="0" w:lastRow="0" w:firstColumn="1" w:lastColumn="0" w:oddVBand="0" w:evenVBand="0" w:oddHBand="0" w:evenHBand="0" w:firstRowFirstColumn="0" w:firstRowLastColumn="0" w:lastRowFirstColumn="0" w:lastRowLastColumn="0"/>
-            <w:tcW w:w="2823" w:type="dxa"/>
-          </w:tcPr>
-          <w:p>
-            <w:proofErr w:type="spellStart"/>
-            <w:r>
-              <w:t>Auteur_nom</w:t>
-            </w:r>
-            <w:proofErr w:type="spellEnd"/>
-          </w:p>
-        </w:tc>
-        <w:tc>
-          <w:tcPr>
-            <w:tcW w:w="3551" w:type="dxa"/>
+            <w:tcW w:w="1011" w:type="dxa"/>
+            <w:vMerge/>
+            <w:shd w:val="clear" w:color="auto" w:fill="auto"/>
+          </w:tcPr>
+          <w:p/>
+        </w:tc>
+        <w:tc>
+          <w:tcPr>
+            <w:tcW w:w="2945" w:type="dxa"/>
+          </w:tcPr>
+          <w:p>
+            <w:pPr>
+              <w:cnfStyle w:val="000000000000" w:firstRow="0" w:lastRow="0" w:firstColumn="0" w:lastColumn="0" w:oddVBand="0" w:evenVBand="0" w:oddHBand="0" w:evenHBand="0" w:firstRowFirstColumn="0" w:firstRowLastColumn="0" w:lastRowFirstColumn="0" w:lastRowLastColumn="0"/>
+            </w:pPr>
+            <w:r>
+              <w:t>auteur_nom</w:t>
+            </w:r>
+          </w:p>
+        </w:tc>
+        <w:tc>
+          <w:tcPr>
+            <w:tcW w:w="3552" w:type="dxa"/>
           </w:tcPr>
           <w:p>
             <w:pPr>
@@ -1130,32 +1233,27 @@
         </w:tc>
         <w:tc>
           <w:tcPr>
-            <w:tcW w:w="2268" w:type="dxa"/>
-          </w:tcPr>
-          <w:p>
-            <w:pPr>
-              <w:cnfStyle w:val="000000000000" w:firstRow="0" w:lastRow="0" w:firstColumn="0" w:lastColumn="0" w:oddVBand="0" w:evenVBand="0" w:oddHBand="0" w:evenHBand="0" w:firstRowFirstColumn="0" w:firstRowLastColumn="0" w:lastRowFirstColumn="0" w:lastRowLastColumn="0"/>
-            </w:pPr>
-            <w:proofErr w:type="gramStart"/>
-            <w:r>
-              <w:t>VARCHAR(</w:t>
-            </w:r>
-            <w:proofErr w:type="gramEnd"/>
-            <w:r>
-              <w:t>50)</w:t>
-            </w:r>
-          </w:p>
-        </w:tc>
-        <w:tc>
-          <w:tcPr>
-            <w:tcW w:w="1843" w:type="dxa"/>
-          </w:tcPr>
-          <w:p>
-            <w:pPr>
-              <w:cnfStyle w:val="000000000000" w:firstRow="0" w:lastRow="0" w:firstColumn="0" w:lastColumn="0" w:oddVBand="0" w:evenVBand="0" w:oddHBand="0" w:evenHBand="0" w:firstRowFirstColumn="0" w:firstRowLastColumn="0" w:lastRowFirstColumn="0" w:lastRowLastColumn="0"/>
-            </w:pPr>
-            <w:r>
-              <w:t>Obligatoire</w:t>
+            <w:tcW w:w="1559" w:type="dxa"/>
+          </w:tcPr>
+          <w:p>
+            <w:pPr>
+              <w:cnfStyle w:val="000000000000" w:firstRow="0" w:lastRow="0" w:firstColumn="0" w:lastColumn="0" w:oddVBand="0" w:evenVBand="0" w:oddHBand="0" w:evenHBand="0" w:firstRowFirstColumn="0" w:firstRowLastColumn="0" w:lastRowFirstColumn="0" w:lastRowLastColumn="0"/>
+            </w:pPr>
+            <w:r>
+              <w:t>VARCHAR(50)</w:t>
+            </w:r>
+          </w:p>
+        </w:tc>
+        <w:tc>
+          <w:tcPr>
+            <w:tcW w:w="1418" w:type="dxa"/>
+          </w:tcPr>
+          <w:p>
+            <w:pPr>
+              <w:cnfStyle w:val="000000000000" w:firstRow="0" w:lastRow="0" w:firstColumn="0" w:lastColumn="0" w:oddVBand="0" w:evenVBand="0" w:oddHBand="0" w:evenHBand="0" w:firstRowFirstColumn="0" w:firstRowLastColumn="0" w:lastRowFirstColumn="0" w:lastRowLastColumn="0"/>
+            </w:pPr>
+            <w:r>
+              <w:t>Facultatif</w:t>
             </w:r>
           </w:p>
         </w:tc>
@@ -1167,62 +1265,61 @@
         <w:tc>
           <w:tcPr>
             <w:cnfStyle w:val="001000000000" w:firstRow="0" w:lastRow="0" w:firstColumn="1" w:lastColumn="0" w:oddVBand="0" w:evenVBand="0" w:oddHBand="0" w:evenHBand="0" w:firstRowFirstColumn="0" w:firstRowLastColumn="0" w:lastRowFirstColumn="0" w:lastRowLastColumn="0"/>
-            <w:tcW w:w="2823" w:type="dxa"/>
-          </w:tcPr>
-          <w:p>
-            <w:proofErr w:type="spellStart"/>
-            <w:r>
-              <w:t>Auteur_prenom</w:t>
-            </w:r>
-            <w:proofErr w:type="spellEnd"/>
-          </w:p>
-        </w:tc>
-        <w:tc>
-          <w:tcPr>
-            <w:tcW w:w="3551" w:type="dxa"/>
-          </w:tcPr>
-          <w:p>
-            <w:pPr>
-              <w:cnfStyle w:val="000000100000" w:firstRow="0" w:lastRow="0" w:firstColumn="0" w:lastColumn="0" w:oddVBand="0" w:evenVBand="0" w:oddHBand="1" w:evenHBand="0" w:firstRowFirstColumn="0" w:firstRowLastColumn="0" w:lastRowFirstColumn="0" w:lastRowLastColumn="0"/>
-            </w:pPr>
-            <w:proofErr w:type="spellStart"/>
-            <w:r>
-              <w:t>Prenom</w:t>
-            </w:r>
-            <w:proofErr w:type="spellEnd"/>
-            <w:r>
-              <w:t xml:space="preserve"> de l’auteur</w:t>
-            </w:r>
-          </w:p>
-        </w:tc>
-        <w:tc>
-          <w:tcPr>
-            <w:tcW w:w="2268" w:type="dxa"/>
-          </w:tcPr>
-          <w:p>
-            <w:pPr>
-              <w:cnfStyle w:val="000000100000" w:firstRow="0" w:lastRow="0" w:firstColumn="0" w:lastColumn="0" w:oddVBand="0" w:evenVBand="0" w:oddHBand="1" w:evenHBand="0" w:firstRowFirstColumn="0" w:firstRowLastColumn="0" w:lastRowFirstColumn="0" w:lastRowLastColumn="0"/>
-            </w:pPr>
-            <w:proofErr w:type="gramStart"/>
-            <w:r>
-              <w:t>VARCHAR(</w:t>
-            </w:r>
-            <w:proofErr w:type="gramEnd"/>
-            <w:r>
-              <w:t>50)</w:t>
-            </w:r>
-          </w:p>
-        </w:tc>
-        <w:tc>
-          <w:tcPr>
-            <w:tcW w:w="1843" w:type="dxa"/>
-          </w:tcPr>
-          <w:p>
-            <w:pPr>
-              <w:cnfStyle w:val="000000100000" w:firstRow="0" w:lastRow="0" w:firstColumn="0" w:lastColumn="0" w:oddVBand="0" w:evenVBand="0" w:oddHBand="1" w:evenHBand="0" w:firstRowFirstColumn="0" w:firstRowLastColumn="0" w:lastRowFirstColumn="0" w:lastRowLastColumn="0"/>
-            </w:pPr>
-            <w:r>
-              <w:t>Obligatoire</w:t>
+            <w:tcW w:w="1011" w:type="dxa"/>
+            <w:vMerge/>
+            <w:shd w:val="clear" w:color="auto" w:fill="auto"/>
+          </w:tcPr>
+          <w:p/>
+        </w:tc>
+        <w:tc>
+          <w:tcPr>
+            <w:tcW w:w="2945" w:type="dxa"/>
+          </w:tcPr>
+          <w:p>
+            <w:pPr>
+              <w:cnfStyle w:val="000000100000" w:firstRow="0" w:lastRow="0" w:firstColumn="0" w:lastColumn="0" w:oddVBand="0" w:evenVBand="0" w:oddHBand="1" w:evenHBand="0" w:firstRowFirstColumn="0" w:firstRowLastColumn="0" w:lastRowFirstColumn="0" w:lastRowLastColumn="0"/>
+            </w:pPr>
+            <w:r>
+              <w:t>auteur_prenom</w:t>
+            </w:r>
+          </w:p>
+        </w:tc>
+        <w:tc>
+          <w:tcPr>
+            <w:tcW w:w="3552" w:type="dxa"/>
+          </w:tcPr>
+          <w:p>
+            <w:pPr>
+              <w:cnfStyle w:val="000000100000" w:firstRow="0" w:lastRow="0" w:firstColumn="0" w:lastColumn="0" w:oddVBand="0" w:evenVBand="0" w:oddHBand="1" w:evenHBand="0" w:firstRowFirstColumn="0" w:firstRowLastColumn="0" w:lastRowFirstColumn="0" w:lastRowLastColumn="0"/>
+            </w:pPr>
+            <w:r>
+              <w:t>Prenom de l’auteur</w:t>
+            </w:r>
+          </w:p>
+        </w:tc>
+        <w:tc>
+          <w:tcPr>
+            <w:tcW w:w="1559" w:type="dxa"/>
+          </w:tcPr>
+          <w:p>
+            <w:pPr>
+              <w:cnfStyle w:val="000000100000" w:firstRow="0" w:lastRow="0" w:firstColumn="0" w:lastColumn="0" w:oddVBand="0" w:evenVBand="0" w:oddHBand="1" w:evenHBand="0" w:firstRowFirstColumn="0" w:firstRowLastColumn="0" w:lastRowFirstColumn="0" w:lastRowLastColumn="0"/>
+            </w:pPr>
+            <w:r>
+              <w:t>VARCHAR(50)</w:t>
+            </w:r>
+          </w:p>
+        </w:tc>
+        <w:tc>
+          <w:tcPr>
+            <w:tcW w:w="1418" w:type="dxa"/>
+          </w:tcPr>
+          <w:p>
+            <w:pPr>
+              <w:cnfStyle w:val="000000100000" w:firstRow="0" w:lastRow="0" w:firstColumn="0" w:lastColumn="0" w:oddVBand="0" w:evenVBand="0" w:oddHBand="1" w:evenHBand="0" w:firstRowFirstColumn="0" w:firstRowLastColumn="0" w:lastRowFirstColumn="0" w:lastRowLastColumn="0"/>
+            </w:pPr>
+            <w:r>
+              <w:t>Facultatif</w:t>
             </w:r>
           </w:p>
         </w:tc>
@@ -1231,57 +1328,61 @@
         <w:tc>
           <w:tcPr>
             <w:cnfStyle w:val="001000000000" w:firstRow="0" w:lastRow="0" w:firstColumn="1" w:lastColumn="0" w:oddVBand="0" w:evenVBand="0" w:oddHBand="0" w:evenHBand="0" w:firstRowFirstColumn="0" w:firstRowLastColumn="0" w:lastRowFirstColumn="0" w:lastRowLastColumn="0"/>
-            <w:tcW w:w="2823" w:type="dxa"/>
-          </w:tcPr>
-          <w:p>
-            <w:proofErr w:type="spellStart"/>
-            <w:r>
-              <w:t>Emprunt_id</w:t>
-            </w:r>
-            <w:proofErr w:type="spellEnd"/>
-          </w:p>
-        </w:tc>
-        <w:tc>
-          <w:tcPr>
-            <w:tcW w:w="3551" w:type="dxa"/>
-          </w:tcPr>
-          <w:p>
-            <w:pPr>
-              <w:cnfStyle w:val="000000000000" w:firstRow="0" w:lastRow="0" w:firstColumn="0" w:lastColumn="0" w:oddVBand="0" w:evenVBand="0" w:oddHBand="0" w:evenHBand="0" w:firstRowFirstColumn="0" w:firstRowLastColumn="0" w:lastRowFirstColumn="0" w:lastRowLastColumn="0"/>
-            </w:pPr>
-            <w:r>
-              <w:t>Identifiant de l’emprunt</w:t>
-            </w:r>
-          </w:p>
-        </w:tc>
-        <w:tc>
-          <w:tcPr>
-            <w:tcW w:w="2268" w:type="dxa"/>
-          </w:tcPr>
-          <w:p>
-            <w:pPr>
-              <w:cnfStyle w:val="000000000000" w:firstRow="0" w:lastRow="0" w:firstColumn="0" w:lastColumn="0" w:oddVBand="0" w:evenVBand="0" w:oddHBand="0" w:evenHBand="0" w:firstRowFirstColumn="0" w:firstRowLastColumn="0" w:lastRowFirstColumn="0" w:lastRowLastColumn="0"/>
-            </w:pPr>
-            <w:proofErr w:type="gramStart"/>
-            <w:r>
-              <w:t>INT(</w:t>
-            </w:r>
-            <w:proofErr w:type="gramEnd"/>
-            <w:r>
-              <w:t>11)</w:t>
-            </w:r>
-          </w:p>
-        </w:tc>
-        <w:tc>
-          <w:tcPr>
-            <w:tcW w:w="1843" w:type="dxa"/>
-          </w:tcPr>
-          <w:p>
-            <w:pPr>
-              <w:cnfStyle w:val="000000000000" w:firstRow="0" w:lastRow="0" w:firstColumn="0" w:lastColumn="0" w:oddVBand="0" w:evenVBand="0" w:oddHBand="0" w:evenHBand="0" w:firstRowFirstColumn="0" w:firstRowLastColumn="0" w:lastRowFirstColumn="0" w:lastRowLastColumn="0"/>
-            </w:pPr>
-            <w:r>
-              <w:t>Identifiant</w:t>
+            <w:tcW w:w="1011" w:type="dxa"/>
+            <w:vMerge/>
+            <w:shd w:val="clear" w:color="auto" w:fill="auto"/>
+          </w:tcPr>
+          <w:p/>
+        </w:tc>
+        <w:tc>
+          <w:tcPr>
+            <w:tcW w:w="2945" w:type="dxa"/>
+          </w:tcPr>
+          <w:p>
+            <w:pPr>
+              <w:cnfStyle w:val="000000000000" w:firstRow="0" w:lastRow="0" w:firstColumn="0" w:lastColumn="0" w:oddVBand="0" w:evenVBand="0" w:oddHBand="0" w:evenHBand="0" w:firstRowFirstColumn="0" w:firstRowLastColumn="0" w:lastRowFirstColumn="0" w:lastRowLastColumn="0"/>
+            </w:pPr>
+            <w:r>
+              <w:t>auteur_pseudonyme</w:t>
+            </w:r>
+          </w:p>
+        </w:tc>
+        <w:tc>
+          <w:tcPr>
+            <w:tcW w:w="3552" w:type="dxa"/>
+          </w:tcPr>
+          <w:p>
+            <w:pPr>
+              <w:cnfStyle w:val="000000000000" w:firstRow="0" w:lastRow="0" w:firstColumn="0" w:lastColumn="0" w:oddVBand="0" w:evenVBand="0" w:oddHBand="0" w:evenHBand="0" w:firstRowFirstColumn="0" w:firstRowLastColumn="0" w:lastRowFirstColumn="0" w:lastRowLastColumn="0"/>
+            </w:pPr>
+            <w:r>
+              <w:t>Pseudonyme de l’auteur</w:t>
+            </w:r>
+          </w:p>
+        </w:tc>
+        <w:tc>
+          <w:tcPr>
+            <w:tcW w:w="1559" w:type="dxa"/>
+          </w:tcPr>
+          <w:p>
+            <w:pPr>
+              <w:cnfStyle w:val="000000000000" w:firstRow="0" w:lastRow="0" w:firstColumn="0" w:lastColumn="0" w:oddVBand="0" w:evenVBand="0" w:oddHBand="0" w:evenHBand="0" w:firstRowFirstColumn="0" w:firstRowLastColumn="0" w:lastRowFirstColumn="0" w:lastRowLastColumn="0"/>
+            </w:pPr>
+            <w:r>
+              <w:t>VARCHAR(50)</w:t>
+            </w:r>
+          </w:p>
+        </w:tc>
+        <w:tc>
+          <w:tcPr>
+            <w:tcW w:w="1418" w:type="dxa"/>
+          </w:tcPr>
+          <w:p>
+            <w:pPr>
+              <w:cnfStyle w:val="000000000000" w:firstRow="0" w:lastRow="0" w:firstColumn="0" w:lastColumn="0" w:oddVBand="0" w:evenVBand="0" w:oddHBand="0" w:evenHBand="0" w:firstRowFirstColumn="0" w:firstRowLastColumn="0" w:lastRowFirstColumn="0" w:lastRowLastColumn="0"/>
+            </w:pPr>
+            <w:r>
+              <w:t>Facultatif</w:t>
             </w:r>
           </w:p>
         </w:tc>
@@ -1293,52 +1394,65 @@
         <w:tc>
           <w:tcPr>
             <w:cnfStyle w:val="001000000000" w:firstRow="0" w:lastRow="0" w:firstColumn="1" w:lastColumn="0" w:oddVBand="0" w:evenVBand="0" w:oddHBand="0" w:evenHBand="0" w:firstRowFirstColumn="0" w:firstRowLastColumn="0" w:lastRowFirstColumn="0" w:lastRowLastColumn="0"/>
-            <w:tcW w:w="2823" w:type="dxa"/>
-          </w:tcPr>
-          <w:p>
-            <w:proofErr w:type="spellStart"/>
-            <w:r>
-              <w:t>Emprunt_date_emprunt</w:t>
-            </w:r>
-            <w:proofErr w:type="spellEnd"/>
-          </w:p>
-        </w:tc>
-        <w:tc>
-          <w:tcPr>
-            <w:tcW w:w="3551" w:type="dxa"/>
-          </w:tcPr>
-          <w:p>
-            <w:pPr>
-              <w:cnfStyle w:val="000000100000" w:firstRow="0" w:lastRow="0" w:firstColumn="0" w:lastColumn="0" w:oddVBand="0" w:evenVBand="0" w:oddHBand="1" w:evenHBand="0" w:firstRowFirstColumn="0" w:firstRowLastColumn="0" w:lastRowFirstColumn="0" w:lastRowLastColumn="0"/>
-            </w:pPr>
-            <w:r>
-              <w:t>Date d’emprunt du livre</w:t>
-            </w:r>
-          </w:p>
-        </w:tc>
-        <w:tc>
-          <w:tcPr>
-            <w:tcW w:w="2268" w:type="dxa"/>
-          </w:tcPr>
-          <w:p>
-            <w:pPr>
-              <w:cnfStyle w:val="000000100000" w:firstRow="0" w:lastRow="0" w:firstColumn="0" w:lastColumn="0" w:oddVBand="0" w:evenVBand="0" w:oddHBand="1" w:evenHBand="0" w:firstRowFirstColumn="0" w:firstRowLastColumn="0" w:lastRowFirstColumn="0" w:lastRowLastColumn="0"/>
-            </w:pPr>
-            <w:r>
-              <w:t>DATETIME</w:t>
-            </w:r>
-          </w:p>
-        </w:tc>
-        <w:tc>
-          <w:tcPr>
-            <w:tcW w:w="1843" w:type="dxa"/>
-          </w:tcPr>
-          <w:p>
-            <w:pPr>
-              <w:cnfStyle w:val="000000100000" w:firstRow="0" w:lastRow="0" w:firstColumn="0" w:lastColumn="0" w:oddVBand="0" w:evenVBand="0" w:oddHBand="1" w:evenHBand="0" w:firstRowFirstColumn="0" w:firstRowLastColumn="0" w:lastRowFirstColumn="0" w:lastRowLastColumn="0"/>
-            </w:pPr>
-            <w:r>
-              <w:t>Obligatoire</w:t>
+            <w:tcW w:w="1011" w:type="dxa"/>
+            <w:vMerge w:val="restart"/>
+            <w:shd w:val="clear" w:color="auto" w:fill="auto"/>
+          </w:tcPr>
+          <w:p>
+            <w:r>
+              <w:t>Emprunt</w:t>
+            </w:r>
+          </w:p>
+        </w:tc>
+        <w:tc>
+          <w:tcPr>
+            <w:tcW w:w="2945" w:type="dxa"/>
+          </w:tcPr>
+          <w:p>
+            <w:pPr>
+              <w:cnfStyle w:val="000000100000" w:firstRow="0" w:lastRow="0" w:firstColumn="0" w:lastColumn="0" w:oddVBand="0" w:evenVBand="0" w:oddHBand="1" w:evenHBand="0" w:firstRowFirstColumn="0" w:firstRowLastColumn="0" w:lastRowFirstColumn="0" w:lastRowLastColumn="0"/>
+            </w:pPr>
+            <w:r>
+              <w:t>emprunt_id</w:t>
+            </w:r>
+          </w:p>
+        </w:tc>
+        <w:tc>
+          <w:tcPr>
+            <w:tcW w:w="3552" w:type="dxa"/>
+          </w:tcPr>
+          <w:p>
+            <w:pPr>
+              <w:cnfStyle w:val="000000100000" w:firstRow="0" w:lastRow="0" w:firstColumn="0" w:lastColumn="0" w:oddVBand="0" w:evenVBand="0" w:oddHBand="1" w:evenHBand="0" w:firstRowFirstColumn="0" w:firstRowLastColumn="0" w:lastRowFirstColumn="0" w:lastRowLastColumn="0"/>
+            </w:pPr>
+            <w:r>
+              <w:t>Identifiant de l’emprunt</w:t>
+            </w:r>
+          </w:p>
+        </w:tc>
+        <w:tc>
+          <w:tcPr>
+            <w:tcW w:w="1559" w:type="dxa"/>
+          </w:tcPr>
+          <w:p>
+            <w:pPr>
+              <w:cnfStyle w:val="000000100000" w:firstRow="0" w:lastRow="0" w:firstColumn="0" w:lastColumn="0" w:oddVBand="0" w:evenVBand="0" w:oddHBand="1" w:evenHBand="0" w:firstRowFirstColumn="0" w:firstRowLastColumn="0" w:lastRowFirstColumn="0" w:lastRowLastColumn="0"/>
+            </w:pPr>
+            <w:r>
+              <w:t>INT(11)</w:t>
+            </w:r>
+          </w:p>
+        </w:tc>
+        <w:tc>
+          <w:tcPr>
+            <w:tcW w:w="1418" w:type="dxa"/>
+          </w:tcPr>
+          <w:p>
+            <w:pPr>
+              <w:cnfStyle w:val="000000100000" w:firstRow="0" w:lastRow="0" w:firstColumn="0" w:lastColumn="0" w:oddVBand="0" w:evenVBand="0" w:oddHBand="1" w:evenHBand="0" w:firstRowFirstColumn="0" w:firstRowLastColumn="0" w:lastRowFirstColumn="0" w:lastRowLastColumn="0"/>
+            </w:pPr>
+            <w:r>
+              <w:t>Identifiant</w:t>
             </w:r>
           </w:p>
         </w:tc>
@@ -1347,32 +1461,53 @@
         <w:tc>
           <w:tcPr>
             <w:cnfStyle w:val="001000000000" w:firstRow="0" w:lastRow="0" w:firstColumn="1" w:lastColumn="0" w:oddVBand="0" w:evenVBand="0" w:oddHBand="0" w:evenHBand="0" w:firstRowFirstColumn="0" w:firstRowLastColumn="0" w:lastRowFirstColumn="0" w:lastRowLastColumn="0"/>
-            <w:tcW w:w="2823" w:type="dxa"/>
-          </w:tcPr>
-          <w:p>
-            <w:proofErr w:type="spellStart"/>
-            <w:r>
-              <w:t>Emprunt_date_retour</w:t>
-            </w:r>
-            <w:proofErr w:type="spellEnd"/>
-          </w:p>
-        </w:tc>
-        <w:tc>
-          <w:tcPr>
-            <w:tcW w:w="3551" w:type="dxa"/>
-          </w:tcPr>
-          <w:p>
-            <w:pPr>
-              <w:cnfStyle w:val="000000000000" w:firstRow="0" w:lastRow="0" w:firstColumn="0" w:lastColumn="0" w:oddVBand="0" w:evenVBand="0" w:oddHBand="0" w:evenHBand="0" w:firstRowFirstColumn="0" w:firstRowLastColumn="0" w:lastRowFirstColumn="0" w:lastRowLastColumn="0"/>
-            </w:pPr>
-            <w:r>
-              <w:t>Date de retour du livre</w:t>
-            </w:r>
-          </w:p>
-        </w:tc>
-        <w:tc>
-          <w:tcPr>
-            <w:tcW w:w="2268" w:type="dxa"/>
+            <w:tcW w:w="1011" w:type="dxa"/>
+            <w:vMerge/>
+            <w:shd w:val="clear" w:color="auto" w:fill="auto"/>
+          </w:tcPr>
+          <w:p/>
+        </w:tc>
+        <w:tc>
+          <w:tcPr>
+            <w:tcW w:w="2945" w:type="dxa"/>
+          </w:tcPr>
+          <w:p>
+            <w:pPr>
+              <w:cnfStyle w:val="000000000000" w:firstRow="0" w:lastRow="0" w:firstColumn="0" w:lastColumn="0" w:oddVBand="0" w:evenVBand="0" w:oddHBand="0" w:evenHBand="0" w:firstRowFirstColumn="0" w:firstRowLastColumn="0" w:lastRowFirstColumn="0" w:lastRowLastColumn="0"/>
+            </w:pPr>
+            <w:r>
+              <w:t>emprunt_date</w:t>
+            </w:r>
+            <w:r>
+              <w:t>_heure</w:t>
+            </w:r>
+            <w:r>
+              <w:t>_emprunt</w:t>
+            </w:r>
+          </w:p>
+        </w:tc>
+        <w:tc>
+          <w:tcPr>
+            <w:tcW w:w="3552" w:type="dxa"/>
+          </w:tcPr>
+          <w:p>
+            <w:pPr>
+              <w:cnfStyle w:val="000000000000" w:firstRow="0" w:lastRow="0" w:firstColumn="0" w:lastColumn="0" w:oddVBand="0" w:evenVBand="0" w:oddHBand="0" w:evenHBand="0" w:firstRowFirstColumn="0" w:firstRowLastColumn="0" w:lastRowFirstColumn="0" w:lastRowLastColumn="0"/>
+            </w:pPr>
+            <w:r>
+              <w:t xml:space="preserve">Date </w:t>
+            </w:r>
+            <w:r>
+              <w:t xml:space="preserve">et heure </w:t>
+            </w:r>
+            <w:r>
+              <w:t>d’emprunt du livre</w:t>
+            </w:r>
+          </w:p>
+        </w:tc>
+        <w:tc>
+          <w:tcPr>
+            <w:tcW w:w="1559" w:type="dxa"/>
           </w:tcPr>
           <w:p>
             <w:pPr>
@@ -1385,11 +1520,89 @@
         </w:tc>
         <w:tc>
           <w:tcPr>
-            <w:tcW w:w="1843" w:type="dxa"/>
-          </w:tcPr>
-          <w:p>
-            <w:pPr>
-              <w:cnfStyle w:val="000000000000" w:firstRow="0" w:lastRow="0" w:firstColumn="0" w:lastColumn="0" w:oddVBand="0" w:evenVBand="0" w:oddHBand="0" w:evenHBand="0" w:firstRowFirstColumn="0" w:firstRowLastColumn="0" w:lastRowFirstColumn="0" w:lastRowLastColumn="0"/>
+            <w:tcW w:w="1418" w:type="dxa"/>
+          </w:tcPr>
+          <w:p>
+            <w:pPr>
+              <w:cnfStyle w:val="000000000000" w:firstRow="0" w:lastRow="0" w:firstColumn="0" w:lastColumn="0" w:oddVBand="0" w:evenVBand="0" w:oddHBand="0" w:evenHBand="0" w:firstRowFirstColumn="0" w:firstRowLastColumn="0" w:lastRowFirstColumn="0" w:lastRowLastColumn="0"/>
+            </w:pPr>
+            <w:r>
+              <w:t>Obligatoire</w:t>
+            </w:r>
+          </w:p>
+        </w:tc>
+      </w:tr>
+      <w:tr>
+        <w:trPr>
+          <w:cnfStyle w:val="000000100000" w:firstRow="0" w:lastRow="0" w:firstColumn="0" w:lastColumn="0" w:oddVBand="0" w:evenVBand="0" w:oddHBand="1" w:evenHBand="0" w:firstRowFirstColumn="0" w:firstRowLastColumn="0" w:lastRowFirstColumn="0" w:lastRowLastColumn="0"/>
+        </w:trPr>
+        <w:tc>
+          <w:tcPr>
+            <w:cnfStyle w:val="001000000000" w:firstRow="0" w:lastRow="0" w:firstColumn="1" w:lastColumn="0" w:oddVBand="0" w:evenVBand="0" w:oddHBand="0" w:evenHBand="0" w:firstRowFirstColumn="0" w:firstRowLastColumn="0" w:lastRowFirstColumn="0" w:lastRowLastColumn="0"/>
+            <w:tcW w:w="1011" w:type="dxa"/>
+            <w:vMerge/>
+            <w:shd w:val="clear" w:color="auto" w:fill="auto"/>
+          </w:tcPr>
+          <w:p/>
+        </w:tc>
+        <w:tc>
+          <w:tcPr>
+            <w:tcW w:w="2945" w:type="dxa"/>
+          </w:tcPr>
+          <w:p>
+            <w:pPr>
+              <w:cnfStyle w:val="000000100000" w:firstRow="0" w:lastRow="0" w:firstColumn="0" w:lastColumn="0" w:oddVBand="0" w:evenVBand="0" w:oddHBand="1" w:evenHBand="0" w:firstRowFirstColumn="0" w:firstRowLastColumn="0" w:lastRowFirstColumn="0" w:lastRowLastColumn="0"/>
+            </w:pPr>
+            <w:r>
+              <w:t>emprunt_date</w:t>
+            </w:r>
+            <w:r>
+              <w:t>_heure</w:t>
+            </w:r>
+            <w:r>
+              <w:t>_retour</w:t>
+            </w:r>
+          </w:p>
+        </w:tc>
+        <w:tc>
+          <w:tcPr>
+            <w:tcW w:w="3552" w:type="dxa"/>
+          </w:tcPr>
+          <w:p>
+            <w:pPr>
+              <w:cnfStyle w:val="000000100000" w:firstRow="0" w:lastRow="0" w:firstColumn="0" w:lastColumn="0" w:oddVBand="0" w:evenVBand="0" w:oddHBand="1" w:evenHBand="0" w:firstRowFirstColumn="0" w:firstRowLastColumn="0" w:lastRowFirstColumn="0" w:lastRowLastColumn="0"/>
+            </w:pPr>
+            <w:r>
+              <w:t xml:space="preserve">Date </w:t>
+            </w:r>
+            <w:r>
+              <w:t xml:space="preserve">et heure </w:t>
+            </w:r>
+            <w:r>
+              <w:t>de retour du livre</w:t>
+            </w:r>
+          </w:p>
+        </w:tc>
+        <w:tc>
+          <w:tcPr>
+            <w:tcW w:w="1559" w:type="dxa"/>
+          </w:tcPr>
+          <w:p>
+            <w:pPr>
+              <w:cnfStyle w:val="000000100000" w:firstRow="0" w:lastRow="0" w:firstColumn="0" w:lastColumn="0" w:oddVBand="0" w:evenVBand="0" w:oddHBand="1" w:evenHBand="0" w:firstRowFirstColumn="0" w:firstRowLastColumn="0" w:lastRowFirstColumn="0" w:lastRowLastColumn="0"/>
+            </w:pPr>
+            <w:r>
+              <w:t>DATETIME</w:t>
+            </w:r>
+          </w:p>
+        </w:tc>
+        <w:tc>
+          <w:tcPr>
+            <w:tcW w:w="1418" w:type="dxa"/>
+          </w:tcPr>
+          <w:p>
+            <w:pPr>
+              <w:cnfStyle w:val="000000100000" w:firstRow="0" w:lastRow="0" w:firstColumn="0" w:lastColumn="0" w:oddVBand="0" w:evenVBand="0" w:oddHBand="1" w:evenHBand="0" w:firstRowFirstColumn="0" w:firstRowLastColumn="0" w:lastRowFirstColumn="0" w:lastRowLastColumn="0"/>
             </w:pPr>
             <w:r>
               <w:t>Obligatoire</w:t>
@@ -1415,7 +1628,10 @@
         <w:t xml:space="preserve">été écrit par </w:t>
       </w:r>
       <w:r>
-        <w:t>un ou plusieurs auteurs</w:t>
+        <w:t>0</w:t>
+      </w:r>
+      <w:r>
+        <w:t xml:space="preserve"> ou plusieurs auteurs</w:t>
       </w:r>
       <w:r>
         <w:br/>
@@ -1427,7 +1643,13 @@
     </w:p>
     <w:p>
       <w:r>
-        <w:t>Un client peut effectuer un ou plusieurs emprunts</w:t>
+        <w:t xml:space="preserve">Un client peut effectuer </w:t>
+      </w:r>
+      <w:r>
+        <w:t>0</w:t>
+      </w:r>
+      <w:r>
+        <w:t xml:space="preserve"> ou plusieurs emprunts</w:t>
       </w:r>
       <w:r>
         <w:br/>
@@ -1440,7 +1662,13 @@
       </w:r>
       <w:r>
         <w:br/>
-        <w:t>Un livre est concerné par un ou plusieurs emprunts</w:t>
+        <w:t xml:space="preserve">Un livre est concerné par </w:t>
+      </w:r>
+      <w:r>
+        <w:t>0</w:t>
+      </w:r>
+      <w:r>
+        <w:t xml:space="preserve"> ou plusieurs emprunts</w:t>
       </w:r>
     </w:p>
     <w:p/>
@@ -1454,7 +1682,131 @@
         <w:t>Dépendances fonctionnelles</w:t>
       </w:r>
     </w:p>
+    <w:p>
+      <w:r>
+        <w:t>c</w:t>
+      </w:r>
+      <w:r>
+        <w:t>lient_id -&gt; client_nom, client_prenom, client_numero_rue</w:t>
+      </w:r>
+      <w:r>
+        <w:t>, client_rue, client_complement</w:t>
+      </w:r>
+      <w:r>
+        <w:t>_adresse</w:t>
+      </w:r>
+      <w:r>
+        <w:t xml:space="preserve">, client_code_postal, client_ville, </w:t>
+      </w:r>
+      <w:r>
+        <w:t>client_caution</w:t>
+      </w:r>
+    </w:p>
+    <w:p>
+      <w:r>
+        <w:t>l</w:t>
+      </w:r>
+      <w:r>
+        <w:t>i</w:t>
+      </w:r>
+      <w:r>
+        <w:t>vre_numero -&gt; livre</w:t>
+      </w:r>
+      <w:r>
+        <w:t>_titre, livre_editeur, livre_date_achat, livre_etat</w:t>
+      </w:r>
+    </w:p>
+    <w:p>
+      <w:r>
+        <w:t>a</w:t>
+      </w:r>
+      <w:r>
+        <w:t>uteur_id -&gt;</w:t>
+      </w:r>
+      <w:r>
+        <w:t xml:space="preserve"> auteur_nom, auteur_prenom</w:t>
+      </w:r>
+    </w:p>
+    <w:p>
+      <w:r>
+        <w:t>e</w:t>
+      </w:r>
+      <w:r>
+        <w:t>mprunt_</w:t>
+      </w:r>
+      <w:r>
+        <w:t>id -&gt; emprunt_date_</w:t>
+      </w:r>
+      <w:r>
+        <w:t>heure_</w:t>
+      </w:r>
+      <w:r>
+        <w:t>emprunt, emprunt_date_</w:t>
+      </w:r>
+      <w:r>
+        <w:t>heure_</w:t>
+      </w:r>
+      <w:r>
+        <w:t>retour</w:t>
+      </w:r>
+    </w:p>
     <w:p/>
+    <w:p>
+      <w:pPr>
+        <w:pStyle w:val="Titre1"/>
+      </w:pPr>
+      <w:r>
+        <w:t>Modèle conceptuel des données (MCD)</w:t>
+      </w:r>
+    </w:p>
+    <w:p>
+      <w:r>
+        <w:rPr>
+          <w:noProof/>
+        </w:rPr>
+        <w:drawing>
+          <wp:inline distT="0" distB="0" distL="0" distR="0" wp14:anchorId="2E063F52" wp14:editId="40B7E7AF">
+            <wp:extent cx="6645910" cy="1189355"/>
+            <wp:effectExtent l="0" t="0" r="2540" b="0"/>
+            <wp:docPr id="2" name="Image 2"/>
+            <wp:cNvGraphicFramePr>
+              <a:graphicFrameLocks xmlns:a="http://schemas.openxmlformats.org/drawingml/2006/main" noChangeAspect="1"/>
+            </wp:cNvGraphicFramePr>
+            <a:graphic xmlns:a="http://schemas.openxmlformats.org/drawingml/2006/main">
+              <a:graphicData uri="http://schemas.openxmlformats.org/drawingml/2006/picture">
+                <pic:pic xmlns:pic="http://schemas.openxmlformats.org/drawingml/2006/picture">
+                  <pic:nvPicPr>
+                    <pic:cNvPr id="1" name=""/>
+                    <pic:cNvPicPr/>
+                  </pic:nvPicPr>
+                  <pic:blipFill>
+                    <a:blip r:embed="rId4"/>
+                    <a:stretch>
+                      <a:fillRect/>
+                    </a:stretch>
+                  </pic:blipFill>
+                  <pic:spPr>
+                    <a:xfrm>
+                      <a:off x="0" y="0"/>
+                      <a:ext cx="6645910" cy="1189355"/>
+                    </a:xfrm>
+                    <a:prstGeom prst="rect">
+                      <a:avLst/>
+                    </a:prstGeom>
+                  </pic:spPr>
+                </pic:pic>
+              </a:graphicData>
+            </a:graphic>
+          </wp:inline>
+        </w:drawing>
+      </w:r>
+      <w:r>
+        <w:rPr>
+          <w:noProof/>
+        </w:rPr>
+        <w:t xml:space="preserve"> </w:t>
+      </w:r>
+    </w:p>
     <w:sectPr>
       <w:pgSz w:w="11906" w:h="16838"/>
       <w:pgMar w:top="720" w:right="720" w:bottom="720" w:left="720" w:header="708" w:footer="708" w:gutter="0"/>

</xml_diff>